<commit_message>
Updated dependencies and resume
</commit_message>
<xml_diff>
--- a/src/assets/Resume.docx
+++ b/src/assets/Resume.docx
@@ -9,10 +9,9 @@
       </w:tblPr>
       <w:tblGrid>
         <w:gridCol w:w="4012"/>
-        <w:gridCol w:w="8"/>
-        <w:gridCol w:w="659"/>
-        <w:gridCol w:w="2619"/>
-        <w:gridCol w:w="2782"/>
+        <w:gridCol w:w="849"/>
+        <w:gridCol w:w="2407"/>
+        <w:gridCol w:w="2812"/>
       </w:tblGrid>
       <w:tr>
         <w:trPr>
@@ -87,8 +86,8 @@
         </w:tc>
         <w:tc>
           <w:tcPr>
-            <w:tcW w:w="1630" w:type="pct"/>
-            <w:gridSpan w:val="3"/>
+            <w:tcW w:w="1615" w:type="pct"/>
+            <w:gridSpan w:val="2"/>
             <w:shd w:val="clear" w:color="auto" w:fill="auto"/>
             <w:vAlign w:val="center"/>
           </w:tcPr>
@@ -120,7 +119,7 @@
         </w:tc>
         <w:tc>
           <w:tcPr>
-            <w:tcW w:w="1380" w:type="pct"/>
+            <w:tcW w:w="1396" w:type="pct"/>
             <w:shd w:val="clear" w:color="auto" w:fill="auto"/>
             <w:vAlign w:val="center"/>
           </w:tcPr>
@@ -139,7 +138,15 @@
                 <w:sz w:val="22"/>
                 <w:szCs w:val="22"/>
               </w:rPr>
-              <w:t>(865)385-3230</w:t>
+              <w:t>(865)</w:t>
+            </w:r>
+            <w:r>
+              <w:rPr>
+                <w:rFonts w:ascii="Calibri" w:hAnsi="Calibri" w:cs="Calibri"/>
+                <w:sz w:val="22"/>
+                <w:szCs w:val="22"/>
+              </w:rPr>
+              <w:t xml:space="preserve"> 307-1361</w:t>
             </w:r>
           </w:p>
           <w:p>
@@ -158,7 +165,47 @@
                 <w:sz w:val="22"/>
                 <w:szCs w:val="22"/>
               </w:rPr>
-              <w:t>chase@chasecurtis.com</w:t>
+              <w:t>c</w:t>
+            </w:r>
+            <w:r>
+              <w:rPr>
+                <w:rFonts w:ascii="Calibri" w:hAnsi="Calibri" w:cs="Calibri"/>
+                <w:sz w:val="22"/>
+                <w:szCs w:val="22"/>
+              </w:rPr>
+              <w:t>hase</w:t>
+            </w:r>
+            <w:r>
+              <w:rPr>
+                <w:rFonts w:ascii="Calibri" w:hAnsi="Calibri" w:cs="Calibri"/>
+                <w:sz w:val="22"/>
+                <w:szCs w:val="22"/>
+              </w:rPr>
+              <w:t>curtis1991</w:t>
+            </w:r>
+            <w:r>
+              <w:rPr>
+                <w:rFonts w:ascii="Calibri" w:hAnsi="Calibri" w:cs="Calibri"/>
+                <w:sz w:val="22"/>
+                <w:szCs w:val="22"/>
+              </w:rPr>
+              <w:t>@</w:t>
+            </w:r>
+            <w:r>
+              <w:rPr>
+                <w:rFonts w:ascii="Calibri" w:hAnsi="Calibri" w:cs="Calibri"/>
+                <w:sz w:val="22"/>
+                <w:szCs w:val="22"/>
+              </w:rPr>
+              <w:t>gmail</w:t>
+            </w:r>
+            <w:r>
+              <w:rPr>
+                <w:rFonts w:ascii="Calibri" w:hAnsi="Calibri" w:cs="Calibri"/>
+                <w:sz w:val="22"/>
+                <w:szCs w:val="22"/>
+              </w:rPr>
+              <w:t>.com</w:t>
             </w:r>
             <w:r>
               <w:rPr>
@@ -178,7 +225,7 @@
         <w:tc>
           <w:tcPr>
             <w:tcW w:w="5000" w:type="pct"/>
-            <w:gridSpan w:val="5"/>
+            <w:gridSpan w:val="4"/>
             <w:tcBorders>
               <w:bottom w:val="single" w:sz="4" w:space="0" w:color="auto"/>
             </w:tcBorders>
@@ -215,14 +262,11 @@
       </w:tr>
       <w:tr>
         <w:trPr>
-          <w:trHeight w:val="285"/>
+          <w:trHeight w:val="210"/>
         </w:trPr>
         <w:tc>
           <w:tcPr>
             <w:tcW w:w="1990" w:type="pct"/>
-            <w:tcBorders>
-              <w:top w:val="single" w:sz="4" w:space="0" w:color="auto"/>
-            </w:tcBorders>
             <w:shd w:val="clear" w:color="auto" w:fill="auto"/>
             <w:vAlign w:val="bottom"/>
           </w:tcPr>
@@ -230,28 +274,28 @@
             <w:pPr>
               <w:rPr>
                 <w:rFonts w:ascii="Calibri" w:hAnsi="Calibri" w:cs="Calibri"/>
-                <w:sz w:val="22"/>
-                <w:szCs w:val="22"/>
-              </w:rPr>
-            </w:pPr>
-            <w:r>
-              <w:rPr>
-                <w:rFonts w:ascii="Calibri" w:hAnsi="Calibri" w:cs="Calibri"/>
-                <w:b/>
-                <w:sz w:val="22"/>
-                <w:szCs w:val="22"/>
-              </w:rPr>
-              <w:t>Java Web Developer (OSTI)</w:t>
+                <w:b/>
+                <w:smallCaps/>
+                <w:sz w:val="22"/>
+                <w:szCs w:val="22"/>
+              </w:rPr>
+            </w:pPr>
+            <w:r>
+              <w:rPr>
+                <w:rFonts w:ascii="Calibri" w:hAnsi="Calibri" w:cs="Calibri"/>
+                <w:b/>
+                <w:smallCaps/>
+                <w:sz w:val="22"/>
+                <w:szCs w:val="22"/>
+              </w:rPr>
+              <w:t>Software Developer</w:t>
             </w:r>
           </w:p>
         </w:tc>
         <w:tc>
           <w:tcPr>
-            <w:tcW w:w="1630" w:type="pct"/>
-            <w:gridSpan w:val="3"/>
-            <w:tcBorders>
-              <w:top w:val="single" w:sz="4" w:space="0" w:color="auto"/>
-            </w:tcBorders>
+            <w:tcW w:w="1615" w:type="pct"/>
+            <w:gridSpan w:val="2"/>
             <w:shd w:val="clear" w:color="auto" w:fill="auto"/>
             <w:vAlign w:val="bottom"/>
           </w:tcPr>
@@ -261,60 +305,101 @@
               <w:rPr>
                 <w:rFonts w:ascii="Calibri" w:hAnsi="Calibri" w:cs="Calibri"/>
                 <w:b/>
-                <w:sz w:val="22"/>
-                <w:szCs w:val="22"/>
-              </w:rPr>
-            </w:pPr>
-            <w:r>
-              <w:rPr>
-                <w:rFonts w:ascii="Calibri" w:hAnsi="Calibri" w:cs="Calibri"/>
-                <w:b/>
-                <w:sz w:val="22"/>
-                <w:szCs w:val="22"/>
-              </w:rPr>
-              <w:t>KeyLogic / Edgewater</w:t>
+                <w:smallCaps/>
+                <w:sz w:val="22"/>
+                <w:szCs w:val="22"/>
+              </w:rPr>
+            </w:pPr>
+            <w:r>
+              <w:rPr>
+                <w:rFonts w:ascii="Calibri" w:hAnsi="Calibri" w:cs="Calibri"/>
+                <w:b/>
+                <w:smallCaps/>
+                <w:sz w:val="22"/>
+                <w:szCs w:val="22"/>
+              </w:rPr>
+              <w:t>McLeod</w:t>
+            </w:r>
+            <w:r>
+              <w:rPr>
+                <w:rFonts w:ascii="Calibri" w:hAnsi="Calibri" w:cs="Calibri"/>
+                <w:b/>
+                <w:smallCaps/>
+                <w:sz w:val="22"/>
+                <w:szCs w:val="22"/>
+              </w:rPr>
+              <w:t xml:space="preserve"> Software</w:t>
             </w:r>
           </w:p>
         </w:tc>
         <w:tc>
           <w:tcPr>
-            <w:tcW w:w="1380" w:type="pct"/>
-            <w:tcBorders>
-              <w:top w:val="single" w:sz="4" w:space="0" w:color="auto"/>
-            </w:tcBorders>
+            <w:tcW w:w="1396" w:type="pct"/>
             <w:shd w:val="clear" w:color="auto" w:fill="auto"/>
             <w:vAlign w:val="bottom"/>
           </w:tcPr>
           <w:p>
             <w:pPr>
-              <w:pStyle w:val="Heading2"/>
-              <w:rPr>
-                <w:rFonts w:ascii="Calibri" w:hAnsi="Calibri" w:cs="Calibri"/>
-                <w:bCs/>
-                <w:sz w:val="22"/>
-                <w:szCs w:val="22"/>
-              </w:rPr>
-            </w:pPr>
-            <w:r>
-              <w:rPr>
-                <w:rFonts w:ascii="Calibri" w:hAnsi="Calibri" w:cs="Calibri"/>
-                <w:bCs/>
-                <w:sz w:val="22"/>
-                <w:szCs w:val="22"/>
-              </w:rPr>
-              <w:t>4/2019 - Present</w:t>
+              <w:jc w:val="right"/>
+              <w:rPr>
+                <w:rFonts w:ascii="Calibri" w:hAnsi="Calibri" w:cs="Calibri"/>
+                <w:b/>
+                <w:smallCaps/>
+                <w:sz w:val="22"/>
+                <w:szCs w:val="22"/>
+              </w:rPr>
+            </w:pPr>
+            <w:r>
+              <w:rPr>
+                <w:rFonts w:ascii="Calibri" w:hAnsi="Calibri" w:cs="Calibri"/>
+                <w:b/>
+                <w:smallCaps/>
+                <w:sz w:val="22"/>
+                <w:szCs w:val="22"/>
+              </w:rPr>
+              <w:t xml:space="preserve">12/2022 </w:t>
+            </w:r>
+            <w:r>
+              <w:rPr>
+                <w:rFonts w:ascii="Calibri" w:hAnsi="Calibri" w:cs="Calibri"/>
+                <w:b/>
+                <w:smallCaps/>
+                <w:sz w:val="22"/>
+                <w:szCs w:val="22"/>
+              </w:rPr>
+              <w:t>–</w:t>
+            </w:r>
+            <w:r>
+              <w:rPr>
+                <w:rFonts w:ascii="Calibri" w:hAnsi="Calibri" w:cs="Calibri"/>
+                <w:b/>
+                <w:smallCaps/>
+                <w:sz w:val="22"/>
+                <w:szCs w:val="22"/>
+              </w:rPr>
+              <w:t xml:space="preserve"> </w:t>
+            </w:r>
+            <w:r>
+              <w:rPr>
+                <w:rFonts w:ascii="Calibri" w:hAnsi="Calibri" w:cs="Calibri"/>
+                <w:b/>
+                <w:smallCaps/>
+                <w:sz w:val="22"/>
+                <w:szCs w:val="22"/>
+              </w:rPr>
+              <w:t>9/2023</w:t>
             </w:r>
           </w:p>
         </w:tc>
       </w:tr>
       <w:tr>
         <w:trPr>
-          <w:trHeight w:val="692"/>
+          <w:trHeight w:val="210"/>
         </w:trPr>
         <w:tc>
           <w:tcPr>
             <w:tcW w:w="5000" w:type="pct"/>
-            <w:gridSpan w:val="5"/>
+            <w:gridSpan w:val="4"/>
             <w:shd w:val="clear" w:color="auto" w:fill="auto"/>
             <w:vAlign w:val="bottom"/>
           </w:tcPr>
@@ -322,134 +407,175 @@
             <w:pPr>
               <w:numPr>
                 <w:ilvl w:val="0"/>
-                <w:numId w:val="12"/>
+                <w:numId w:val="20"/>
               </w:numPr>
               <w:rPr>
                 <w:rFonts w:ascii="Calibri" w:hAnsi="Calibri" w:cs="Calibri"/>
-                <w:sz w:val="22"/>
-                <w:szCs w:val="22"/>
-              </w:rPr>
-            </w:pPr>
-            <w:r>
-              <w:rPr>
-                <w:rFonts w:ascii="Calibri" w:hAnsi="Calibri" w:cs="Calibri"/>
-                <w:sz w:val="22"/>
-                <w:szCs w:val="22"/>
-              </w:rPr>
-              <w:t>Refactored Java code to increase website performance by an average of 15%</w:t>
-            </w:r>
-            <w:r>
-              <w:rPr>
-                <w:rFonts w:ascii="Calibri" w:hAnsi="Calibri" w:cs="Calibri"/>
-                <w:sz w:val="22"/>
-                <w:szCs w:val="22"/>
-              </w:rPr>
-              <w:t>.</w:t>
+                <w:b/>
+                <w:sz w:val="22"/>
+                <w:szCs w:val="22"/>
+              </w:rPr>
+            </w:pPr>
+            <w:r>
+              <w:rPr>
+                <w:rFonts w:ascii="Calibri" w:hAnsi="Calibri" w:cs="Calibri"/>
+                <w:bCs/>
+                <w:sz w:val="22"/>
+                <w:szCs w:val="22"/>
+              </w:rPr>
+              <w:t>E</w:t>
+            </w:r>
+            <w:r>
+              <w:rPr>
+                <w:rFonts w:ascii="Calibri" w:hAnsi="Calibri" w:cs="Calibri"/>
+                <w:bCs/>
+                <w:sz w:val="22"/>
+                <w:szCs w:val="22"/>
+              </w:rPr>
+              <w:t>nhanc</w:t>
+            </w:r>
+            <w:r>
+              <w:rPr>
+                <w:rFonts w:ascii="Calibri" w:hAnsi="Calibri" w:cs="Calibri"/>
+                <w:bCs/>
+                <w:sz w:val="22"/>
+                <w:szCs w:val="22"/>
+              </w:rPr>
+              <w:t>ed</w:t>
+            </w:r>
+            <w:r>
+              <w:rPr>
+                <w:rFonts w:ascii="Calibri" w:hAnsi="Calibri" w:cs="Calibri"/>
+                <w:bCs/>
+                <w:sz w:val="22"/>
+                <w:szCs w:val="22"/>
+              </w:rPr>
+              <w:t xml:space="preserve"> products through high-level programming and development</w:t>
+            </w:r>
+            <w:r>
+              <w:rPr>
+                <w:rFonts w:ascii="Calibri" w:hAnsi="Calibri" w:cs="Calibri"/>
+                <w:bCs/>
+                <w:sz w:val="22"/>
+                <w:szCs w:val="22"/>
+              </w:rPr>
+              <w:t xml:space="preserve"> using </w:t>
+            </w:r>
+            <w:r>
+              <w:rPr>
+                <w:rFonts w:ascii="Calibri" w:hAnsi="Calibri" w:cs="Calibri"/>
+                <w:bCs/>
+                <w:sz w:val="22"/>
+                <w:szCs w:val="22"/>
+              </w:rPr>
+              <w:t>Java, TypeScript, JavaScript, SQL, HTML, and CSS</w:t>
             </w:r>
           </w:p>
           <w:p>
             <w:pPr>
               <w:numPr>
                 <w:ilvl w:val="0"/>
-                <w:numId w:val="12"/>
+                <w:numId w:val="20"/>
               </w:numPr>
               <w:rPr>
                 <w:rFonts w:ascii="Calibri" w:hAnsi="Calibri" w:cs="Calibri"/>
-                <w:sz w:val="22"/>
-                <w:szCs w:val="22"/>
-              </w:rPr>
-            </w:pPr>
-            <w:r>
-              <w:rPr>
-                <w:rFonts w:ascii="Calibri" w:hAnsi="Calibri" w:cs="Calibri"/>
-                <w:sz w:val="22"/>
-                <w:szCs w:val="22"/>
-              </w:rPr>
-              <w:t>Added responsiveness to many web applications for tablet and mobile use</w:t>
+                <w:bCs/>
+                <w:sz w:val="22"/>
+                <w:szCs w:val="22"/>
+              </w:rPr>
+            </w:pPr>
+            <w:r>
+              <w:rPr>
+                <w:rFonts w:ascii="Calibri" w:hAnsi="Calibri" w:cs="Calibri"/>
+                <w:bCs/>
+                <w:sz w:val="22"/>
+                <w:szCs w:val="22"/>
+              </w:rPr>
+              <w:t>T</w:t>
+            </w:r>
+            <w:r>
+              <w:rPr>
+                <w:rFonts w:ascii="Calibri" w:hAnsi="Calibri" w:cs="Calibri"/>
+                <w:bCs/>
+                <w:sz w:val="22"/>
+                <w:szCs w:val="22"/>
+              </w:rPr>
+              <w:t>ranslat</w:t>
+            </w:r>
+            <w:r>
+              <w:rPr>
+                <w:rFonts w:ascii="Calibri" w:hAnsi="Calibri" w:cs="Calibri"/>
+                <w:bCs/>
+                <w:sz w:val="22"/>
+                <w:szCs w:val="22"/>
+              </w:rPr>
+              <w:t>ed</w:t>
+            </w:r>
+            <w:r>
+              <w:rPr>
+                <w:rFonts w:ascii="Calibri" w:hAnsi="Calibri" w:cs="Calibri"/>
+                <w:bCs/>
+                <w:sz w:val="22"/>
+                <w:szCs w:val="22"/>
+              </w:rPr>
+              <w:t xml:space="preserve"> functional requirements into comprehensive technical specifications, steering projects with meticulous attention to detail and quality </w:t>
+            </w:r>
+            <w:r>
+              <w:rPr>
+                <w:rFonts w:ascii="Calibri" w:hAnsi="Calibri" w:cs="Calibri"/>
+                <w:bCs/>
+                <w:sz w:val="22"/>
+                <w:szCs w:val="22"/>
+              </w:rPr>
+              <w:t>standards</w:t>
             </w:r>
           </w:p>
           <w:p>
             <w:pPr>
               <w:numPr>
                 <w:ilvl w:val="0"/>
-                <w:numId w:val="12"/>
+                <w:numId w:val="20"/>
               </w:numPr>
               <w:rPr>
                 <w:rFonts w:ascii="Calibri" w:hAnsi="Calibri" w:cs="Calibri"/>
-                <w:sz w:val="22"/>
-                <w:szCs w:val="22"/>
-              </w:rPr>
-            </w:pPr>
-            <w:r>
-              <w:rPr>
-                <w:rFonts w:ascii="Calibri" w:hAnsi="Calibri" w:cs="Calibri"/>
-                <w:sz w:val="22"/>
-                <w:szCs w:val="22"/>
-              </w:rPr>
-              <w:t>Added accessibility improvements to fit WCAG and 508 standards</w:t>
-            </w:r>
-          </w:p>
-          <w:p>
-            <w:pPr>
-              <w:numPr>
-                <w:ilvl w:val="0"/>
-                <w:numId w:val="12"/>
-              </w:numPr>
-              <w:rPr>
-                <w:rFonts w:ascii="Calibri" w:hAnsi="Calibri" w:cs="Calibri"/>
-                <w:sz w:val="22"/>
-                <w:szCs w:val="22"/>
-              </w:rPr>
-            </w:pPr>
-            <w:r>
-              <w:rPr>
-                <w:rFonts w:ascii="Calibri" w:hAnsi="Calibri" w:cs="Calibri"/>
-                <w:sz w:val="22"/>
-                <w:szCs w:val="22"/>
-              </w:rPr>
-              <w:t>Collaborated with project managers to create new web applications with more modern libraries</w:t>
-            </w:r>
-          </w:p>
-          <w:p>
-            <w:pPr>
-              <w:numPr>
-                <w:ilvl w:val="0"/>
-                <w:numId w:val="12"/>
-              </w:numPr>
-              <w:rPr>
-                <w:rFonts w:ascii="Calibri" w:hAnsi="Calibri" w:cs="Calibri"/>
-                <w:sz w:val="22"/>
-                <w:szCs w:val="22"/>
-              </w:rPr>
-            </w:pPr>
-            <w:r>
-              <w:rPr>
-                <w:rFonts w:ascii="Calibri" w:hAnsi="Calibri" w:cs="Calibri"/>
-                <w:sz w:val="22"/>
-                <w:szCs w:val="22"/>
-              </w:rPr>
-              <w:t>Helped create scripts on PostgreSQL database to decrease query string length</w:t>
-            </w:r>
-          </w:p>
-          <w:p>
-            <w:pPr>
-              <w:numPr>
-                <w:ilvl w:val="0"/>
-                <w:numId w:val="12"/>
-              </w:numPr>
-              <w:rPr>
-                <w:rFonts w:ascii="Calibri" w:hAnsi="Calibri" w:cs="Calibri"/>
-                <w:sz w:val="22"/>
-                <w:szCs w:val="22"/>
-              </w:rPr>
-            </w:pPr>
-            <w:r>
-              <w:rPr>
-                <w:rFonts w:ascii="Calibri" w:hAnsi="Calibri" w:cs="Calibri"/>
-                <w:sz w:val="22"/>
-                <w:szCs w:val="22"/>
-              </w:rPr>
-              <w:t>Presented online learning platforms to executives which ended in increased development knowledge among other team members</w:t>
+                <w:bCs/>
+              </w:rPr>
+            </w:pPr>
+            <w:r>
+              <w:rPr>
+                <w:rFonts w:ascii="Calibri" w:hAnsi="Calibri" w:cs="Calibri"/>
+                <w:bCs/>
+                <w:sz w:val="22"/>
+                <w:szCs w:val="22"/>
+              </w:rPr>
+              <w:t>Co</w:t>
+            </w:r>
+            <w:r>
+              <w:rPr>
+                <w:rFonts w:ascii="Calibri" w:hAnsi="Calibri" w:cs="Calibri"/>
+                <w:bCs/>
+                <w:sz w:val="22"/>
+                <w:szCs w:val="22"/>
+              </w:rPr>
+              <w:t>llaborat</w:t>
+            </w:r>
+            <w:r>
+              <w:rPr>
+                <w:rFonts w:ascii="Calibri" w:hAnsi="Calibri" w:cs="Calibri"/>
+                <w:bCs/>
+                <w:sz w:val="22"/>
+                <w:szCs w:val="22"/>
+              </w:rPr>
+              <w:t>ed as a</w:t>
+            </w:r>
+            <w:r>
+              <w:rPr>
+                <w:rFonts w:ascii="Calibri" w:hAnsi="Calibri" w:cs="Calibri"/>
+                <w:bCs/>
+                <w:sz w:val="22"/>
+                <w:szCs w:val="22"/>
+              </w:rPr>
+              <w:t xml:space="preserve"> team player in quality assurance processes, specializing in diagnosing and resolving issues to maintain product stability and enhance user satisfaction</w:t>
             </w:r>
           </w:p>
         </w:tc>
@@ -468,56 +594,347 @@
             <w:pPr>
               <w:rPr>
                 <w:rFonts w:ascii="Calibri" w:hAnsi="Calibri" w:cs="Calibri"/>
-                <w:b/>
-                <w:iCs/>
-                <w:sz w:val="22"/>
-                <w:szCs w:val="22"/>
-              </w:rPr>
-            </w:pPr>
-            <w:r>
-              <w:rPr>
-                <w:rFonts w:ascii="Calibri" w:hAnsi="Calibri" w:cs="Calibri"/>
-                <w:b/>
-                <w:iCs/>
-                <w:sz w:val="22"/>
-                <w:szCs w:val="22"/>
-              </w:rPr>
-              <w:t>Freelance Web Developer /Designer</w:t>
-            </w:r>
-            <w:r>
-              <w:rPr>
-                <w:rFonts w:ascii="Calibri" w:hAnsi="Calibri" w:cs="Calibri"/>
-                <w:b/>
-                <w:iCs/>
-                <w:sz w:val="22"/>
-                <w:szCs w:val="22"/>
-              </w:rPr>
-              <w:t xml:space="preserve"> </w:t>
+                <w:sz w:val="22"/>
+                <w:szCs w:val="22"/>
+              </w:rPr>
+            </w:pPr>
+            <w:r>
+              <w:rPr>
+                <w:rFonts w:ascii="Calibri" w:hAnsi="Calibri" w:cs="Calibri"/>
+                <w:b/>
+                <w:sz w:val="22"/>
+                <w:szCs w:val="22"/>
+              </w:rPr>
+              <w:t>Java Web Developer</w:t>
             </w:r>
           </w:p>
         </w:tc>
         <w:tc>
           <w:tcPr>
-            <w:tcW w:w="1630" w:type="pct"/>
-            <w:gridSpan w:val="3"/>
+            <w:tcW w:w="1615" w:type="pct"/>
+            <w:gridSpan w:val="2"/>
             <w:shd w:val="clear" w:color="auto" w:fill="auto"/>
             <w:vAlign w:val="bottom"/>
           </w:tcPr>
           <w:p>
             <w:pPr>
-              <w:pStyle w:val="Heading2"/>
               <w:jc w:val="center"/>
               <w:rPr>
                 <w:rFonts w:ascii="Calibri" w:hAnsi="Calibri" w:cs="Calibri"/>
-                <w:sz w:val="22"/>
-                <w:szCs w:val="22"/>
-              </w:rPr>
-            </w:pPr>
+                <w:b/>
+                <w:sz w:val="22"/>
+                <w:szCs w:val="22"/>
+              </w:rPr>
+            </w:pPr>
+            <w:r>
+              <w:rPr>
+                <w:rFonts w:ascii="Calibri" w:hAnsi="Calibri" w:cs="Calibri"/>
+                <w:b/>
+                <w:sz w:val="22"/>
+                <w:szCs w:val="22"/>
+              </w:rPr>
+              <w:t>OSTI</w:t>
+            </w:r>
           </w:p>
         </w:tc>
         <w:tc>
           <w:tcPr>
-            <w:tcW w:w="1380" w:type="pct"/>
+            <w:tcW w:w="1396" w:type="pct"/>
+            <w:shd w:val="clear" w:color="auto" w:fill="auto"/>
+            <w:vAlign w:val="bottom"/>
+          </w:tcPr>
+          <w:p>
+            <w:pPr>
+              <w:pStyle w:val="Heading2"/>
+              <w:rPr>
+                <w:rFonts w:ascii="Calibri" w:hAnsi="Calibri" w:cs="Calibri"/>
+                <w:bCs/>
+                <w:sz w:val="22"/>
+                <w:szCs w:val="22"/>
+              </w:rPr>
+            </w:pPr>
+            <w:r>
+              <w:rPr>
+                <w:rFonts w:ascii="Calibri" w:hAnsi="Calibri" w:cs="Calibri"/>
+                <w:bCs/>
+                <w:sz w:val="22"/>
+                <w:szCs w:val="22"/>
+              </w:rPr>
+              <w:t xml:space="preserve">4/2019 </w:t>
+            </w:r>
+            <w:r>
+              <w:rPr>
+                <w:rFonts w:ascii="Calibri" w:hAnsi="Calibri" w:cs="Calibri"/>
+                <w:bCs/>
+                <w:sz w:val="22"/>
+                <w:szCs w:val="22"/>
+              </w:rPr>
+              <w:t>–</w:t>
+            </w:r>
+            <w:r>
+              <w:rPr>
+                <w:rFonts w:ascii="Calibri" w:hAnsi="Calibri" w:cs="Calibri"/>
+                <w:bCs/>
+                <w:sz w:val="22"/>
+                <w:szCs w:val="22"/>
+              </w:rPr>
+              <w:t xml:space="preserve"> </w:t>
+            </w:r>
+            <w:r>
+              <w:rPr>
+                <w:rFonts w:ascii="Calibri" w:hAnsi="Calibri" w:cs="Calibri"/>
+                <w:bCs/>
+                <w:sz w:val="22"/>
+                <w:szCs w:val="22"/>
+              </w:rPr>
+              <w:t>11/2022</w:t>
+            </w:r>
+          </w:p>
+        </w:tc>
+      </w:tr>
+      <w:tr>
+        <w:trPr>
+          <w:trHeight w:val="692"/>
+        </w:trPr>
+        <w:tc>
+          <w:tcPr>
+            <w:tcW w:w="5000" w:type="pct"/>
+            <w:gridSpan w:val="4"/>
+            <w:shd w:val="clear" w:color="auto" w:fill="auto"/>
+            <w:vAlign w:val="bottom"/>
+          </w:tcPr>
+          <w:p>
+            <w:pPr>
+              <w:numPr>
+                <w:ilvl w:val="0"/>
+                <w:numId w:val="12"/>
+              </w:numPr>
+              <w:rPr>
+                <w:rFonts w:ascii="Calibri" w:hAnsi="Calibri" w:cs="Calibri"/>
+                <w:sz w:val="22"/>
+                <w:szCs w:val="22"/>
+              </w:rPr>
+            </w:pPr>
+            <w:r>
+              <w:rPr>
+                <w:rFonts w:ascii="Calibri" w:hAnsi="Calibri" w:cs="Calibri"/>
+                <w:sz w:val="22"/>
+                <w:szCs w:val="22"/>
+              </w:rPr>
+              <w:t>Refactored Java code to increase website performance</w:t>
+            </w:r>
+            <w:r>
+              <w:rPr>
+                <w:rFonts w:ascii="Calibri" w:hAnsi="Calibri" w:cs="Calibri"/>
+                <w:sz w:val="22"/>
+                <w:szCs w:val="22"/>
+              </w:rPr>
+              <w:t xml:space="preserve"> and security using OWASP standard practices</w:t>
+            </w:r>
+          </w:p>
+          <w:p>
+            <w:pPr>
+              <w:numPr>
+                <w:ilvl w:val="0"/>
+                <w:numId w:val="12"/>
+              </w:numPr>
+              <w:rPr>
+                <w:rFonts w:ascii="Calibri" w:hAnsi="Calibri" w:cs="Calibri"/>
+                <w:sz w:val="22"/>
+                <w:szCs w:val="22"/>
+              </w:rPr>
+            </w:pPr>
+            <w:r>
+              <w:rPr>
+                <w:rFonts w:ascii="Calibri" w:hAnsi="Calibri" w:cs="Calibri"/>
+                <w:sz w:val="22"/>
+                <w:szCs w:val="22"/>
+              </w:rPr>
+              <w:t>Added responsiveness to many web applications for tablet and mobile use</w:t>
+            </w:r>
+          </w:p>
+          <w:p>
+            <w:pPr>
+              <w:numPr>
+                <w:ilvl w:val="0"/>
+                <w:numId w:val="12"/>
+              </w:numPr>
+              <w:rPr>
+                <w:rFonts w:ascii="Calibri" w:hAnsi="Calibri" w:cs="Calibri"/>
+                <w:sz w:val="22"/>
+                <w:szCs w:val="22"/>
+              </w:rPr>
+            </w:pPr>
+            <w:r>
+              <w:rPr>
+                <w:rFonts w:ascii="Calibri" w:hAnsi="Calibri" w:cs="Calibri"/>
+                <w:sz w:val="22"/>
+                <w:szCs w:val="22"/>
+              </w:rPr>
+              <w:t>Added accessibility improvements to fit WCAG and 508 standards</w:t>
+            </w:r>
+          </w:p>
+          <w:p>
+            <w:pPr>
+              <w:numPr>
+                <w:ilvl w:val="0"/>
+                <w:numId w:val="12"/>
+              </w:numPr>
+              <w:rPr>
+                <w:rFonts w:ascii="Calibri" w:hAnsi="Calibri" w:cs="Calibri"/>
+                <w:sz w:val="22"/>
+                <w:szCs w:val="22"/>
+              </w:rPr>
+            </w:pPr>
+            <w:r>
+              <w:rPr>
+                <w:rFonts w:ascii="Calibri" w:hAnsi="Calibri" w:cs="Calibri"/>
+                <w:sz w:val="22"/>
+                <w:szCs w:val="22"/>
+              </w:rPr>
+              <w:t>Collaborated with project managers to create new web applications with more modern libraries</w:t>
+            </w:r>
+          </w:p>
+          <w:p>
+            <w:pPr>
+              <w:numPr>
+                <w:ilvl w:val="0"/>
+                <w:numId w:val="12"/>
+              </w:numPr>
+              <w:rPr>
+                <w:rFonts w:ascii="Calibri" w:hAnsi="Calibri" w:cs="Calibri"/>
+                <w:sz w:val="22"/>
+                <w:szCs w:val="22"/>
+              </w:rPr>
+            </w:pPr>
+            <w:r>
+              <w:rPr>
+                <w:rFonts w:ascii="Calibri" w:hAnsi="Calibri" w:cs="Calibri"/>
+                <w:sz w:val="22"/>
+                <w:szCs w:val="22"/>
+              </w:rPr>
+              <w:t xml:space="preserve">Helped create scripts </w:t>
+            </w:r>
+            <w:r>
+              <w:rPr>
+                <w:rFonts w:ascii="Calibri" w:hAnsi="Calibri" w:cs="Calibri"/>
+                <w:sz w:val="22"/>
+                <w:szCs w:val="22"/>
+              </w:rPr>
+              <w:t>in</w:t>
+            </w:r>
+            <w:r>
+              <w:rPr>
+                <w:rFonts w:ascii="Calibri" w:hAnsi="Calibri" w:cs="Calibri"/>
+                <w:sz w:val="22"/>
+                <w:szCs w:val="22"/>
+              </w:rPr>
+              <w:t xml:space="preserve"> PostgreSQL database to decrease query string length</w:t>
+            </w:r>
+          </w:p>
+          <w:p>
+            <w:pPr>
+              <w:numPr>
+                <w:ilvl w:val="0"/>
+                <w:numId w:val="12"/>
+              </w:numPr>
+              <w:rPr>
+                <w:rFonts w:ascii="Calibri" w:hAnsi="Calibri" w:cs="Calibri"/>
+                <w:sz w:val="22"/>
+                <w:szCs w:val="22"/>
+              </w:rPr>
+            </w:pPr>
+            <w:r>
+              <w:rPr>
+                <w:rFonts w:ascii="Calibri" w:hAnsi="Calibri" w:cs="Calibri"/>
+                <w:sz w:val="22"/>
+                <w:szCs w:val="22"/>
+              </w:rPr>
+              <w:t xml:space="preserve">Presented online learning platforms to executives which </w:t>
+            </w:r>
+            <w:r>
+              <w:rPr>
+                <w:rFonts w:ascii="Calibri" w:hAnsi="Calibri" w:cs="Calibri"/>
+                <w:sz w:val="22"/>
+                <w:szCs w:val="22"/>
+              </w:rPr>
+              <w:t>resulted</w:t>
+            </w:r>
+            <w:r>
+              <w:rPr>
+                <w:rFonts w:ascii="Calibri" w:hAnsi="Calibri" w:cs="Calibri"/>
+                <w:sz w:val="22"/>
+                <w:szCs w:val="22"/>
+              </w:rPr>
+              <w:t xml:space="preserve"> in increased development knowledge among other team members</w:t>
+            </w:r>
+          </w:p>
+        </w:tc>
+      </w:tr>
+      <w:tr>
+        <w:trPr>
+          <w:trHeight w:val="285"/>
+        </w:trPr>
+        <w:tc>
+          <w:tcPr>
+            <w:tcW w:w="1990" w:type="pct"/>
+            <w:shd w:val="clear" w:color="auto" w:fill="auto"/>
+            <w:vAlign w:val="bottom"/>
+          </w:tcPr>
+          <w:p>
+            <w:pPr>
+              <w:rPr>
+                <w:rFonts w:ascii="Calibri" w:hAnsi="Calibri" w:cs="Calibri"/>
+                <w:b/>
+                <w:iCs/>
+                <w:sz w:val="22"/>
+                <w:szCs w:val="22"/>
+              </w:rPr>
+            </w:pPr>
+            <w:r>
+              <w:rPr>
+                <w:rFonts w:ascii="Calibri" w:hAnsi="Calibri" w:cs="Calibri"/>
+                <w:b/>
+                <w:iCs/>
+                <w:sz w:val="22"/>
+                <w:szCs w:val="22"/>
+              </w:rPr>
+              <w:t>Freelance Web Developer /Designer</w:t>
+            </w:r>
+            <w:r>
+              <w:rPr>
+                <w:rFonts w:ascii="Calibri" w:hAnsi="Calibri" w:cs="Calibri"/>
+                <w:b/>
+                <w:iCs/>
+                <w:sz w:val="22"/>
+                <w:szCs w:val="22"/>
+              </w:rPr>
+              <w:t xml:space="preserve"> </w:t>
+            </w:r>
+          </w:p>
+        </w:tc>
+        <w:tc>
+          <w:tcPr>
+            <w:tcW w:w="1615" w:type="pct"/>
+            <w:gridSpan w:val="2"/>
+            <w:shd w:val="clear" w:color="auto" w:fill="auto"/>
+            <w:vAlign w:val="bottom"/>
+          </w:tcPr>
+          <w:p>
+            <w:pPr>
+              <w:pStyle w:val="Heading2"/>
+              <w:jc w:val="center"/>
+              <w:rPr>
+                <w:rFonts w:ascii="Calibri" w:hAnsi="Calibri" w:cs="Calibri"/>
+                <w:sz w:val="22"/>
+                <w:szCs w:val="22"/>
+              </w:rPr>
+            </w:pPr>
+          </w:p>
+        </w:tc>
+        <w:tc>
+          <w:tcPr>
+            <w:tcW w:w="1396" w:type="pct"/>
             <w:shd w:val="clear" w:color="auto" w:fill="auto"/>
             <w:vAlign w:val="bottom"/>
           </w:tcPr>
@@ -550,7 +967,7 @@
         <w:tc>
           <w:tcPr>
             <w:tcW w:w="5000" w:type="pct"/>
-            <w:gridSpan w:val="5"/>
+            <w:gridSpan w:val="4"/>
             <w:shd w:val="clear" w:color="auto" w:fill="auto"/>
           </w:tcPr>
           <w:p>
@@ -660,15 +1077,6 @@
               </w:rPr>
               <w:t xml:space="preserve"> through the hosting and deployment process</w:t>
             </w:r>
-          </w:p>
-          <w:p>
-            <w:pPr>
-              <w:rPr>
-                <w:rFonts w:ascii="Calibri" w:hAnsi="Calibri" w:cs="Calibri"/>
-                <w:sz w:val="22"/>
-                <w:szCs w:val="22"/>
-              </w:rPr>
-            </w:pPr>
           </w:p>
         </w:tc>
       </w:tr>
@@ -676,13 +1084,546 @@
         <w:tc>
           <w:tcPr>
             <w:tcW w:w="5000" w:type="pct"/>
-            <w:gridSpan w:val="5"/>
+            <w:gridSpan w:val="4"/>
             <w:tcBorders>
               <w:bottom w:val="single" w:sz="4" w:space="0" w:color="auto"/>
             </w:tcBorders>
             <w:shd w:val="clear" w:color="auto" w:fill="auto"/>
             <w:vAlign w:val="bottom"/>
           </w:tcPr>
+          <w:p>
+            <w:pPr>
+              <w:rPr>
+                <w:rFonts w:ascii="Calibri" w:hAnsi="Calibri" w:cs="Calibri"/>
+                <w:b/>
+                <w:smallCaps/>
+              </w:rPr>
+            </w:pPr>
+          </w:p>
+          <w:p>
+            <w:pPr>
+              <w:rPr>
+                <w:rFonts w:ascii="Calibri" w:hAnsi="Calibri" w:cs="Calibri"/>
+                <w:smallCaps/>
+              </w:rPr>
+            </w:pPr>
+            <w:r>
+              <w:rPr>
+                <w:rFonts w:ascii="Calibri" w:hAnsi="Calibri" w:cs="Calibri"/>
+                <w:b/>
+                <w:smallCaps/>
+              </w:rPr>
+              <w:t>Projects</w:t>
+            </w:r>
+          </w:p>
+        </w:tc>
+      </w:tr>
+      <w:tr>
+        <w:trPr>
+          <w:trHeight w:val="132"/>
+        </w:trPr>
+        <w:tc>
+          <w:tcPr>
+            <w:tcW w:w="5000" w:type="pct"/>
+            <w:gridSpan w:val="4"/>
+            <w:shd w:val="clear" w:color="auto" w:fill="auto"/>
+          </w:tcPr>
+          <w:p>
+            <w:pPr>
+              <w:numPr>
+                <w:ilvl w:val="0"/>
+                <w:numId w:val="15"/>
+              </w:numPr>
+              <w:rPr>
+                <w:rFonts w:ascii="Calibri" w:hAnsi="Calibri" w:cs="Calibri"/>
+                <w:sz w:val="22"/>
+                <w:szCs w:val="22"/>
+              </w:rPr>
+            </w:pPr>
+            <w:r>
+              <w:rPr>
+                <w:rFonts w:ascii="Calibri" w:hAnsi="Calibri" w:cs="Calibri"/>
+                <w:b/>
+                <w:sz w:val="22"/>
+                <w:szCs w:val="22"/>
+              </w:rPr>
+              <w:t>OSTI Persistent Identifiers</w:t>
+            </w:r>
+            <w:r>
+              <w:rPr>
+                <w:rFonts w:ascii="Calibri" w:hAnsi="Calibri" w:cs="Calibri"/>
+                <w:b/>
+                <w:sz w:val="22"/>
+                <w:szCs w:val="22"/>
+              </w:rPr>
+              <w:t xml:space="preserve"> (</w:t>
+            </w:r>
+            <w:r>
+              <w:rPr>
+                <w:rFonts w:ascii="Calibri" w:hAnsi="Calibri" w:cs="Calibri"/>
+                <w:b/>
+                <w:sz w:val="22"/>
+                <w:szCs w:val="22"/>
+              </w:rPr>
+              <w:t>2022</w:t>
+            </w:r>
+            <w:r>
+              <w:rPr>
+                <w:rFonts w:ascii="Calibri" w:hAnsi="Calibri" w:cs="Calibri"/>
+                <w:b/>
+                <w:sz w:val="22"/>
+                <w:szCs w:val="22"/>
+              </w:rPr>
+              <w:t>)</w:t>
+            </w:r>
+            <w:r>
+              <w:rPr>
+                <w:rFonts w:ascii="Calibri" w:hAnsi="Calibri" w:cs="Calibri"/>
+                <w:b/>
+                <w:sz w:val="22"/>
+                <w:szCs w:val="22"/>
+              </w:rPr>
+              <w:t>:</w:t>
+            </w:r>
+            <w:r>
+              <w:rPr>
+                <w:rFonts w:ascii="Calibri" w:hAnsi="Calibri" w:cs="Calibri"/>
+                <w:sz w:val="22"/>
+                <w:szCs w:val="22"/>
+              </w:rPr>
+              <w:t xml:space="preserve"> </w:t>
+            </w:r>
+            <w:r>
+              <w:rPr>
+                <w:rFonts w:ascii="Calibri" w:hAnsi="Calibri" w:cs="Calibri"/>
+                <w:sz w:val="22"/>
+                <w:szCs w:val="22"/>
+              </w:rPr>
+              <w:t>Website that explained and issued persistent identifiers to different entities (</w:t>
+            </w:r>
+            <w:r>
+              <w:rPr>
+                <w:rFonts w:ascii="Calibri" w:hAnsi="Calibri" w:cs="Calibri"/>
+                <w:sz w:val="22"/>
+                <w:szCs w:val="22"/>
+              </w:rPr>
+              <w:t>e.g.,</w:t>
+            </w:r>
+            <w:r>
+              <w:rPr>
+                <w:rFonts w:ascii="Calibri" w:hAnsi="Calibri" w:cs="Calibri"/>
+                <w:sz w:val="22"/>
+                <w:szCs w:val="22"/>
+              </w:rPr>
+              <w:t xml:space="preserve"> a person/researcher, organization, or publication). </w:t>
+            </w:r>
+            <w:r>
+              <w:rPr>
+                <w:rFonts w:ascii="Calibri" w:hAnsi="Calibri" w:cs="Calibri"/>
+                <w:sz w:val="22"/>
+                <w:szCs w:val="22"/>
+              </w:rPr>
+              <w:t xml:space="preserve">HTML, CSS, JavaScript, </w:t>
+            </w:r>
+            <w:r>
+              <w:rPr>
+                <w:rFonts w:ascii="Calibri" w:hAnsi="Calibri" w:cs="Calibri"/>
+                <w:sz w:val="22"/>
+                <w:szCs w:val="22"/>
+              </w:rPr>
+              <w:t xml:space="preserve">Java, </w:t>
+            </w:r>
+            <w:r>
+              <w:rPr>
+                <w:rFonts w:ascii="Calibri" w:hAnsi="Calibri" w:cs="Calibri"/>
+                <w:sz w:val="22"/>
+                <w:szCs w:val="22"/>
+              </w:rPr>
+              <w:t>Solr</w:t>
+            </w:r>
+          </w:p>
+          <w:p>
+            <w:pPr>
+              <w:numPr>
+                <w:ilvl w:val="0"/>
+                <w:numId w:val="15"/>
+              </w:numPr>
+              <w:rPr>
+                <w:rFonts w:ascii="Calibri" w:hAnsi="Calibri" w:cs="Calibri"/>
+                <w:b/>
+                <w:bCs/>
+                <w:sz w:val="22"/>
+                <w:szCs w:val="22"/>
+              </w:rPr>
+            </w:pPr>
+            <w:r>
+              <w:rPr>
+                <w:rFonts w:ascii="Calibri" w:hAnsi="Calibri" w:cs="Calibri"/>
+                <w:b/>
+                <w:bCs/>
+                <w:sz w:val="22"/>
+                <w:szCs w:val="22"/>
+              </w:rPr>
+              <w:t>ICSTI.ORG (2021)</w:t>
+            </w:r>
+            <w:r>
+              <w:rPr>
+                <w:rFonts w:ascii="Calibri" w:hAnsi="Calibri" w:cs="Calibri"/>
+                <w:b/>
+                <w:bCs/>
+                <w:sz w:val="22"/>
+                <w:szCs w:val="22"/>
+              </w:rPr>
+              <w:t>:</w:t>
+            </w:r>
+            <w:r>
+              <w:rPr>
+                <w:rFonts w:ascii="Calibri" w:hAnsi="Calibri" w:cs="Calibri"/>
+                <w:sz w:val="22"/>
+                <w:szCs w:val="22"/>
+              </w:rPr>
+              <w:t xml:space="preserve"> Website for a network of organizations that collaborate to create innovative scientific and technical information. HTML, CSS, JavaScript, jQuery</w:t>
+            </w:r>
+          </w:p>
+          <w:p>
+            <w:pPr>
+              <w:numPr>
+                <w:ilvl w:val="0"/>
+                <w:numId w:val="15"/>
+              </w:numPr>
+              <w:rPr>
+                <w:rFonts w:ascii="Calibri" w:hAnsi="Calibri" w:cs="Calibri"/>
+                <w:b/>
+                <w:bCs/>
+                <w:sz w:val="22"/>
+                <w:szCs w:val="22"/>
+              </w:rPr>
+            </w:pPr>
+            <w:r>
+              <w:rPr>
+                <w:rFonts w:ascii="Calibri" w:hAnsi="Calibri" w:cs="Calibri"/>
+                <w:b/>
+                <w:bCs/>
+                <w:sz w:val="22"/>
+                <w:szCs w:val="22"/>
+              </w:rPr>
+              <w:t>Personal Portfolio (20</w:t>
+            </w:r>
+            <w:r>
+              <w:rPr>
+                <w:rFonts w:ascii="Calibri" w:hAnsi="Calibri" w:cs="Calibri"/>
+                <w:b/>
+                <w:bCs/>
+                <w:sz w:val="22"/>
+                <w:szCs w:val="22"/>
+              </w:rPr>
+              <w:t>18 - Present</w:t>
+            </w:r>
+            <w:r>
+              <w:rPr>
+                <w:rFonts w:ascii="Calibri" w:hAnsi="Calibri" w:cs="Calibri"/>
+                <w:b/>
+                <w:bCs/>
+                <w:sz w:val="22"/>
+                <w:szCs w:val="22"/>
+              </w:rPr>
+              <w:t>)</w:t>
+            </w:r>
+            <w:r>
+              <w:rPr>
+                <w:rFonts w:ascii="Calibri" w:hAnsi="Calibri" w:cs="Calibri"/>
+                <w:b/>
+                <w:bCs/>
+                <w:sz w:val="22"/>
+                <w:szCs w:val="22"/>
+              </w:rPr>
+              <w:t>:</w:t>
+            </w:r>
+            <w:r>
+              <w:rPr>
+                <w:rFonts w:ascii="Calibri" w:hAnsi="Calibri" w:cs="Calibri"/>
+                <w:sz w:val="22"/>
+                <w:szCs w:val="22"/>
+              </w:rPr>
+              <w:t xml:space="preserve"> An online portfolio showcasing my current projects, previous projects, and services I offer. React, HTML, CSS, JavaScript</w:t>
+            </w:r>
+            <w:r>
+              <w:rPr>
+                <w:rFonts w:ascii="Calibri" w:hAnsi="Calibri" w:cs="Calibri"/>
+                <w:sz w:val="22"/>
+                <w:szCs w:val="22"/>
+              </w:rPr>
+              <w:t>, Tailwind, NPM/Node</w:t>
+            </w:r>
+          </w:p>
+          <w:p>
+            <w:pPr>
+              <w:ind w:left="360"/>
+              <w:rPr>
+                <w:rFonts w:ascii="Calibri" w:hAnsi="Calibri" w:cs="Calibri"/>
+                <w:b/>
+                <w:bCs/>
+                <w:sz w:val="22"/>
+                <w:szCs w:val="22"/>
+              </w:rPr>
+            </w:pPr>
+          </w:p>
+        </w:tc>
+      </w:tr>
+      <w:tr>
+        <w:tc>
+          <w:tcPr>
+            <w:tcW w:w="5000" w:type="pct"/>
+            <w:gridSpan w:val="4"/>
+            <w:tcBorders>
+              <w:bottom w:val="single" w:sz="4" w:space="0" w:color="auto"/>
+            </w:tcBorders>
+            <w:shd w:val="clear" w:color="auto" w:fill="auto"/>
+            <w:vAlign w:val="bottom"/>
+          </w:tcPr>
+          <w:p>
+            <w:pPr>
+              <w:rPr>
+                <w:rFonts w:ascii="Calibri" w:hAnsi="Calibri" w:cs="Calibri"/>
+                <w:b/>
+                <w:smallCaps/>
+                <w:spacing w:val="86"/>
+              </w:rPr>
+            </w:pPr>
+            <w:r>
+              <w:rPr>
+                <w:rFonts w:ascii="Calibri" w:hAnsi="Calibri" w:cs="Calibri"/>
+                <w:b/>
+                <w:smallCaps/>
+              </w:rPr>
+              <w:t>Additional Experience and Awards</w:t>
+            </w:r>
+          </w:p>
+        </w:tc>
+      </w:tr>
+      <w:tr>
+        <w:trPr>
+          <w:trHeight w:val="1412"/>
+        </w:trPr>
+        <w:tc>
+          <w:tcPr>
+            <w:tcW w:w="5000" w:type="pct"/>
+            <w:gridSpan w:val="4"/>
+            <w:tcBorders>
+              <w:top w:val="single" w:sz="4" w:space="0" w:color="auto"/>
+            </w:tcBorders>
+            <w:shd w:val="clear" w:color="auto" w:fill="auto"/>
+          </w:tcPr>
+          <w:p>
+            <w:pPr>
+              <w:numPr>
+                <w:ilvl w:val="0"/>
+                <w:numId w:val="15"/>
+              </w:numPr>
+              <w:rPr>
+                <w:rFonts w:ascii="Calibri" w:hAnsi="Calibri" w:cs="Calibri"/>
+                <w:sz w:val="22"/>
+                <w:szCs w:val="22"/>
+              </w:rPr>
+            </w:pPr>
+            <w:r>
+              <w:rPr>
+                <w:rFonts w:ascii="Calibri" w:hAnsi="Calibri" w:cs="Calibri"/>
+                <w:b/>
+                <w:sz w:val="22"/>
+                <w:szCs w:val="22"/>
+              </w:rPr>
+              <w:t xml:space="preserve">Technical Mentor </w:t>
+            </w:r>
+            <w:r>
+              <w:rPr>
+                <w:rFonts w:ascii="Calibri" w:hAnsi="Calibri" w:cs="Calibri"/>
+                <w:b/>
+                <w:sz w:val="22"/>
+                <w:szCs w:val="22"/>
+              </w:rPr>
+              <w:t>(</w:t>
+            </w:r>
+            <w:r>
+              <w:rPr>
+                <w:rFonts w:ascii="Calibri" w:hAnsi="Calibri" w:cs="Calibri"/>
+                <w:b/>
+                <w:sz w:val="22"/>
+                <w:szCs w:val="22"/>
+              </w:rPr>
+              <w:t>2019-2022</w:t>
+            </w:r>
+            <w:r>
+              <w:rPr>
+                <w:rFonts w:ascii="Calibri" w:hAnsi="Calibri" w:cs="Calibri"/>
+                <w:b/>
+                <w:sz w:val="22"/>
+                <w:szCs w:val="22"/>
+              </w:rPr>
+              <w:t xml:space="preserve">): </w:t>
+            </w:r>
+            <w:r>
+              <w:rPr>
+                <w:rFonts w:ascii="Calibri" w:hAnsi="Calibri" w:cs="Calibri"/>
+                <w:sz w:val="22"/>
+                <w:szCs w:val="22"/>
+              </w:rPr>
+              <w:t>Mentored new employees to help them with the company’s tech stack and best practices.</w:t>
+            </w:r>
+            <w:r>
+              <w:rPr>
+                <w:rFonts w:ascii="Calibri" w:hAnsi="Calibri" w:cs="Calibri"/>
+                <w:sz w:val="22"/>
+                <w:szCs w:val="22"/>
+              </w:rPr>
+              <w:t xml:space="preserve"> Performed technical interviews of potential candidates for other developer positions</w:t>
+            </w:r>
+            <w:r>
+              <w:rPr>
+                <w:rFonts w:ascii="Calibri" w:hAnsi="Calibri" w:cs="Calibri"/>
+                <w:sz w:val="22"/>
+                <w:szCs w:val="22"/>
+              </w:rPr>
+              <w:t>.</w:t>
+            </w:r>
+          </w:p>
+          <w:p>
+            <w:pPr>
+              <w:pStyle w:val="Achievement"/>
+              <w:numPr>
+                <w:ilvl w:val="0"/>
+                <w:numId w:val="15"/>
+              </w:numPr>
+              <w:rPr>
+                <w:rFonts w:ascii="Calibri" w:hAnsi="Calibri" w:cs="Calibri"/>
+                <w:sz w:val="22"/>
+                <w:szCs w:val="22"/>
+              </w:rPr>
+            </w:pPr>
+            <w:r>
+              <w:rPr>
+                <w:rFonts w:ascii="Calibri" w:hAnsi="Calibri" w:cs="Calibri"/>
+                <w:b/>
+                <w:sz w:val="22"/>
+                <w:szCs w:val="22"/>
+              </w:rPr>
+              <w:t>Outstanding Performance Reviews (2019-2022)</w:t>
+            </w:r>
+            <w:r>
+              <w:rPr>
+                <w:rFonts w:ascii="Calibri" w:hAnsi="Calibri" w:cs="Calibri"/>
+                <w:b/>
+                <w:sz w:val="22"/>
+                <w:szCs w:val="22"/>
+              </w:rPr>
+              <w:t xml:space="preserve">: </w:t>
+            </w:r>
+            <w:r>
+              <w:rPr>
+                <w:rFonts w:ascii="Calibri" w:hAnsi="Calibri" w:cs="Calibri"/>
+                <w:bCs w:val="0"/>
+                <w:sz w:val="22"/>
+                <w:szCs w:val="22"/>
+              </w:rPr>
+              <w:t>Formally</w:t>
+            </w:r>
+            <w:r>
+              <w:rPr>
+                <w:rFonts w:ascii="Calibri" w:hAnsi="Calibri" w:cs="Calibri"/>
+                <w:b/>
+                <w:sz w:val="22"/>
+                <w:szCs w:val="22"/>
+              </w:rPr>
+              <w:t xml:space="preserve"> r</w:t>
+            </w:r>
+            <w:r>
+              <w:rPr>
+                <w:rFonts w:ascii="Calibri" w:hAnsi="Calibri" w:cs="Calibri"/>
+                <w:bCs w:val="0"/>
+                <w:sz w:val="22"/>
+                <w:szCs w:val="22"/>
+              </w:rPr>
+              <w:t>ecognized</w:t>
+            </w:r>
+            <w:r>
+              <w:rPr>
+                <w:rFonts w:ascii="Calibri" w:hAnsi="Calibri" w:cs="Calibri"/>
+                <w:bCs w:val="0"/>
+                <w:sz w:val="22"/>
+                <w:szCs w:val="22"/>
+              </w:rPr>
+              <w:t xml:space="preserve"> for going well beyond my job duties to satisfy customer needs. </w:t>
+            </w:r>
+          </w:p>
+          <w:p>
+            <w:pPr>
+              <w:pStyle w:val="Achievement"/>
+              <w:numPr>
+                <w:ilvl w:val="0"/>
+                <w:numId w:val="15"/>
+              </w:numPr>
+              <w:rPr>
+                <w:rFonts w:ascii="Calibri" w:hAnsi="Calibri" w:cs="Calibri"/>
+                <w:sz w:val="22"/>
+                <w:szCs w:val="22"/>
+              </w:rPr>
+            </w:pPr>
+            <w:r>
+              <w:rPr>
+                <w:rFonts w:ascii="Calibri" w:hAnsi="Calibri" w:cs="Calibri"/>
+                <w:b/>
+                <w:sz w:val="22"/>
+                <w:szCs w:val="22"/>
+              </w:rPr>
+              <w:t>5 Star Review on Fiverr (2018):</w:t>
+            </w:r>
+            <w:r>
+              <w:rPr>
+                <w:rFonts w:ascii="Calibri" w:hAnsi="Calibri" w:cs="Calibri"/>
+                <w:sz w:val="22"/>
+                <w:szCs w:val="22"/>
+              </w:rPr>
+              <w:t xml:space="preserve"> </w:t>
+            </w:r>
+            <w:r>
+              <w:rPr>
+                <w:rFonts w:ascii="Calibri" w:hAnsi="Calibri" w:cs="Calibri"/>
+                <w:sz w:val="22"/>
+                <w:szCs w:val="22"/>
+              </w:rPr>
+              <w:t>Was give</w:t>
+            </w:r>
+            <w:r>
+              <w:rPr>
+                <w:rFonts w:ascii="Calibri" w:hAnsi="Calibri" w:cs="Calibri"/>
+                <w:sz w:val="22"/>
+                <w:szCs w:val="22"/>
+              </w:rPr>
+              <w:t>n high recommendations by client for the detailed service.</w:t>
+            </w:r>
+          </w:p>
+        </w:tc>
+      </w:tr>
+      <w:tr>
+        <w:tc>
+          <w:tcPr>
+            <w:tcW w:w="5000" w:type="pct"/>
+            <w:gridSpan w:val="4"/>
+            <w:tcBorders>
+              <w:bottom w:val="single" w:sz="4" w:space="0" w:color="auto"/>
+            </w:tcBorders>
+            <w:shd w:val="clear" w:color="auto" w:fill="auto"/>
+            <w:vAlign w:val="bottom"/>
+          </w:tcPr>
+          <w:p>
+            <w:pPr>
+              <w:rPr>
+                <w:rFonts w:ascii="Calibri" w:hAnsi="Calibri" w:cs="Calibri"/>
+                <w:b/>
+                <w:smallCaps/>
+              </w:rPr>
+            </w:pPr>
+          </w:p>
           <w:p>
             <w:pPr>
               <w:rPr>
@@ -707,72 +1648,71 @@
         </w:trPr>
         <w:tc>
           <w:tcPr>
-            <w:tcW w:w="1994" w:type="pct"/>
+            <w:tcW w:w="1990" w:type="pct"/>
+            <w:shd w:val="clear" w:color="auto" w:fill="auto"/>
+            <w:vAlign w:val="bottom"/>
+          </w:tcPr>
+          <w:p>
+            <w:pPr>
+              <w:rPr>
+                <w:rFonts w:ascii="Calibri" w:hAnsi="Calibri" w:cs="Calibri"/>
+                <w:b/>
+                <w:bCs/>
+                <w:sz w:val="22"/>
+                <w:szCs w:val="22"/>
+              </w:rPr>
+            </w:pPr>
+            <w:r>
+              <w:rPr>
+                <w:rFonts w:ascii="Calibri" w:hAnsi="Calibri" w:cs="Calibri"/>
+                <w:b/>
+                <w:bCs/>
+                <w:sz w:val="22"/>
+                <w:szCs w:val="22"/>
+              </w:rPr>
+              <w:t>Online Learning Platforms</w:t>
+            </w:r>
+          </w:p>
+        </w:tc>
+        <w:tc>
+          <w:tcPr>
+            <w:tcW w:w="1615" w:type="pct"/>
             <w:gridSpan w:val="2"/>
             <w:shd w:val="clear" w:color="auto" w:fill="auto"/>
             <w:vAlign w:val="bottom"/>
           </w:tcPr>
           <w:p>
             <w:pPr>
-              <w:rPr>
-                <w:rFonts w:ascii="Calibri" w:hAnsi="Calibri" w:cs="Calibri"/>
-                <w:b/>
-                <w:bCs/>
-                <w:sz w:val="22"/>
-                <w:szCs w:val="22"/>
-              </w:rPr>
-            </w:pPr>
-            <w:r>
-              <w:rPr>
-                <w:rFonts w:ascii="Calibri" w:hAnsi="Calibri" w:cs="Calibri"/>
-                <w:b/>
-                <w:bCs/>
-                <w:sz w:val="22"/>
-                <w:szCs w:val="22"/>
-              </w:rPr>
-              <w:t>Online Learning Platforms</w:t>
+              <w:jc w:val="center"/>
+              <w:rPr>
+                <w:rFonts w:ascii="Calibri" w:hAnsi="Calibri" w:cs="Calibri"/>
+                <w:sz w:val="22"/>
+                <w:szCs w:val="22"/>
+              </w:rPr>
+            </w:pPr>
+            <w:r>
+              <w:rPr>
+                <w:rFonts w:ascii="Calibri" w:hAnsi="Calibri" w:cs="Calibri"/>
+                <w:b/>
+                <w:sz w:val="22"/>
+                <w:szCs w:val="22"/>
+              </w:rPr>
+              <w:t xml:space="preserve"> </w:t>
+            </w:r>
+            <w:r>
+              <w:rPr>
+                <w:rFonts w:ascii="Calibri" w:hAnsi="Calibri" w:cs="Calibri"/>
+                <w:b/>
+                <w:sz w:val="22"/>
+                <w:szCs w:val="22"/>
+              </w:rPr>
+              <w:t>Knoxville, TN</w:t>
             </w:r>
           </w:p>
         </w:tc>
         <w:tc>
           <w:tcPr>
-            <w:tcW w:w="1626" w:type="pct"/>
-            <w:gridSpan w:val="2"/>
-            <w:shd w:val="clear" w:color="auto" w:fill="auto"/>
-            <w:vAlign w:val="bottom"/>
-          </w:tcPr>
-          <w:p>
-            <w:pPr>
-              <w:jc w:val="center"/>
-              <w:rPr>
-                <w:rFonts w:ascii="Calibri" w:hAnsi="Calibri" w:cs="Calibri"/>
-                <w:sz w:val="22"/>
-                <w:szCs w:val="22"/>
-              </w:rPr>
-            </w:pPr>
-            <w:r>
-              <w:rPr>
-                <w:rFonts w:ascii="Calibri" w:hAnsi="Calibri" w:cs="Calibri"/>
-                <w:b/>
-                <w:sz w:val="22"/>
-                <w:szCs w:val="22"/>
-              </w:rPr>
-              <w:t xml:space="preserve"> </w:t>
-            </w:r>
-            <w:r>
-              <w:rPr>
-                <w:rFonts w:ascii="Calibri" w:hAnsi="Calibri" w:cs="Calibri"/>
-                <w:b/>
-                <w:sz w:val="22"/>
-                <w:szCs w:val="22"/>
-              </w:rPr>
-              <w:t>Knoxville, TN</w:t>
-            </w:r>
-          </w:p>
-        </w:tc>
-        <w:tc>
-          <w:tcPr>
-            <w:tcW w:w="1380" w:type="pct"/>
+            <w:tcW w:w="1396" w:type="pct"/>
             <w:shd w:val="clear" w:color="auto" w:fill="auto"/>
             <w:vAlign w:val="bottom"/>
           </w:tcPr>
@@ -804,8 +1744,8 @@
         </w:trPr>
         <w:tc>
           <w:tcPr>
-            <w:tcW w:w="2321" w:type="pct"/>
-            <w:gridSpan w:val="3"/>
+            <w:tcW w:w="2411" w:type="pct"/>
+            <w:gridSpan w:val="2"/>
             <w:shd w:val="clear" w:color="auto" w:fill="auto"/>
           </w:tcPr>
           <w:p>
@@ -904,7 +1844,7 @@
         </w:tc>
         <w:tc>
           <w:tcPr>
-            <w:tcW w:w="2679" w:type="pct"/>
+            <w:tcW w:w="2589" w:type="pct"/>
             <w:gridSpan w:val="2"/>
             <w:shd w:val="clear" w:color="auto" w:fill="auto"/>
           </w:tcPr>
@@ -1019,7 +1959,6 @@
                 <w:szCs w:val="22"/>
               </w:rPr>
             </w:pPr>
-            <w:bookmarkStart w:id="0" w:name="_Hlk116154544"/>
             <w:r>
               <w:rPr>
                 <w:rFonts w:ascii="Calibri" w:hAnsi="Calibri" w:cs="Calibri"/>
@@ -1033,8 +1972,8 @@
         </w:tc>
         <w:tc>
           <w:tcPr>
-            <w:tcW w:w="1630" w:type="pct"/>
-            <w:gridSpan w:val="3"/>
+            <w:tcW w:w="1615" w:type="pct"/>
+            <w:gridSpan w:val="2"/>
             <w:shd w:val="clear" w:color="auto" w:fill="auto"/>
             <w:vAlign w:val="bottom"/>
           </w:tcPr>
@@ -1062,7 +2001,7 @@
         </w:tc>
         <w:tc>
           <w:tcPr>
-            <w:tcW w:w="1380" w:type="pct"/>
+            <w:tcW w:w="1396" w:type="pct"/>
             <w:shd w:val="clear" w:color="auto" w:fill="auto"/>
             <w:vAlign w:val="bottom"/>
           </w:tcPr>
@@ -1084,390 +2023,6 @@
                 <w:szCs w:val="22"/>
               </w:rPr>
               <w:t>Fall 2011 – Spring 2014</w:t>
-            </w:r>
-          </w:p>
-        </w:tc>
-      </w:tr>
-      <w:bookmarkEnd w:id="0"/>
-      <w:tr>
-        <w:trPr>
-          <w:trHeight w:val="70"/>
-        </w:trPr>
-        <w:tc>
-          <w:tcPr>
-            <w:tcW w:w="5000" w:type="pct"/>
-            <w:gridSpan w:val="5"/>
-            <w:shd w:val="clear" w:color="auto" w:fill="auto"/>
-          </w:tcPr>
-          <w:p>
-            <w:pPr>
-              <w:numPr>
-                <w:ilvl w:val="0"/>
-                <w:numId w:val="14"/>
-              </w:numPr>
-              <w:rPr>
-                <w:rFonts w:ascii="Calibri" w:hAnsi="Calibri" w:cs="Calibri"/>
-                <w:sz w:val="22"/>
-                <w:szCs w:val="22"/>
-              </w:rPr>
-            </w:pPr>
-            <w:r>
-              <w:rPr>
-                <w:rFonts w:ascii="Calibri" w:hAnsi="Calibri" w:cs="Calibri"/>
-                <w:sz w:val="22"/>
-                <w:szCs w:val="22"/>
-              </w:rPr>
-              <w:t>A.A.S. Computer Science</w:t>
-            </w:r>
-          </w:p>
-          <w:p>
-            <w:pPr>
-              <w:numPr>
-                <w:ilvl w:val="0"/>
-                <w:numId w:val="14"/>
-              </w:numPr>
-              <w:rPr>
-                <w:rFonts w:ascii="Calibri" w:hAnsi="Calibri" w:cs="Calibri"/>
-                <w:sz w:val="22"/>
-                <w:szCs w:val="22"/>
-              </w:rPr>
-            </w:pPr>
-            <w:r>
-              <w:rPr>
-                <w:rFonts w:ascii="Calibri" w:hAnsi="Calibri" w:cs="Calibri"/>
-                <w:sz w:val="22"/>
-                <w:szCs w:val="22"/>
-              </w:rPr>
-              <w:t>Coursework: Computer Science I &amp; II; Databases &amp; Algorithms; Calculus III;</w:t>
-            </w:r>
-            <w:r>
-              <w:rPr>
-                <w:rFonts w:ascii="Calibri" w:hAnsi="Calibri" w:cs="Calibri"/>
-                <w:sz w:val="22"/>
-                <w:szCs w:val="22"/>
-              </w:rPr>
-              <w:t xml:space="preserve"> Matrix Algebra</w:t>
-            </w:r>
-          </w:p>
-        </w:tc>
-      </w:tr>
-      <w:tr>
-        <w:tc>
-          <w:tcPr>
-            <w:tcW w:w="5000" w:type="pct"/>
-            <w:gridSpan w:val="5"/>
-            <w:tcBorders>
-              <w:bottom w:val="single" w:sz="4" w:space="0" w:color="auto"/>
-            </w:tcBorders>
-            <w:shd w:val="clear" w:color="auto" w:fill="auto"/>
-            <w:vAlign w:val="bottom"/>
-          </w:tcPr>
-          <w:p>
-            <w:pPr>
-              <w:rPr>
-                <w:rFonts w:ascii="Calibri" w:hAnsi="Calibri" w:cs="Calibri"/>
-                <w:b/>
-                <w:smallCaps/>
-              </w:rPr>
-            </w:pPr>
-          </w:p>
-          <w:p>
-            <w:pPr>
-              <w:rPr>
-                <w:rFonts w:ascii="Calibri" w:hAnsi="Calibri" w:cs="Calibri"/>
-                <w:smallCaps/>
-              </w:rPr>
-            </w:pPr>
-            <w:r>
-              <w:rPr>
-                <w:rFonts w:ascii="Calibri" w:hAnsi="Calibri" w:cs="Calibri"/>
-                <w:b/>
-                <w:smallCaps/>
-              </w:rPr>
-              <w:t>Projects</w:t>
-            </w:r>
-          </w:p>
-        </w:tc>
-      </w:tr>
-      <w:tr>
-        <w:trPr>
-          <w:trHeight w:val="132"/>
-        </w:trPr>
-        <w:tc>
-          <w:tcPr>
-            <w:tcW w:w="5000" w:type="pct"/>
-            <w:gridSpan w:val="5"/>
-            <w:shd w:val="clear" w:color="auto" w:fill="auto"/>
-          </w:tcPr>
-          <w:p>
-            <w:pPr>
-              <w:numPr>
-                <w:ilvl w:val="0"/>
-                <w:numId w:val="15"/>
-              </w:numPr>
-              <w:rPr>
-                <w:rFonts w:ascii="Calibri" w:hAnsi="Calibri" w:cs="Calibri"/>
-                <w:sz w:val="22"/>
-                <w:szCs w:val="22"/>
-              </w:rPr>
-            </w:pPr>
-            <w:r>
-              <w:rPr>
-                <w:rFonts w:ascii="Calibri" w:hAnsi="Calibri" w:cs="Calibri"/>
-                <w:b/>
-                <w:sz w:val="22"/>
-                <w:szCs w:val="22"/>
-              </w:rPr>
-              <w:t>OSTI Persistent Identifiers</w:t>
-            </w:r>
-            <w:r>
-              <w:rPr>
-                <w:rFonts w:ascii="Calibri" w:hAnsi="Calibri" w:cs="Calibri"/>
-                <w:b/>
-                <w:sz w:val="22"/>
-                <w:szCs w:val="22"/>
-              </w:rPr>
-              <w:t xml:space="preserve"> (</w:t>
-            </w:r>
-            <w:r>
-              <w:rPr>
-                <w:rFonts w:ascii="Calibri" w:hAnsi="Calibri" w:cs="Calibri"/>
-                <w:b/>
-                <w:sz w:val="22"/>
-                <w:szCs w:val="22"/>
-              </w:rPr>
-              <w:t>2022</w:t>
-            </w:r>
-            <w:r>
-              <w:rPr>
-                <w:rFonts w:ascii="Calibri" w:hAnsi="Calibri" w:cs="Calibri"/>
-                <w:b/>
-                <w:sz w:val="22"/>
-                <w:szCs w:val="22"/>
-              </w:rPr>
-              <w:t>)</w:t>
-            </w:r>
-            <w:r>
-              <w:rPr>
-                <w:rFonts w:ascii="Calibri" w:hAnsi="Calibri" w:cs="Calibri"/>
-                <w:b/>
-                <w:sz w:val="22"/>
-                <w:szCs w:val="22"/>
-              </w:rPr>
-              <w:t>:</w:t>
-            </w:r>
-            <w:r>
-              <w:rPr>
-                <w:rFonts w:ascii="Calibri" w:hAnsi="Calibri" w:cs="Calibri"/>
-                <w:sz w:val="22"/>
-                <w:szCs w:val="22"/>
-              </w:rPr>
-              <w:t xml:space="preserve"> </w:t>
-            </w:r>
-            <w:r>
-              <w:rPr>
-                <w:rFonts w:ascii="Calibri" w:hAnsi="Calibri" w:cs="Calibri"/>
-                <w:sz w:val="22"/>
-                <w:szCs w:val="22"/>
-              </w:rPr>
-              <w:t>Website that explained and issued persistent identifiers to different entities (</w:t>
-            </w:r>
-            <w:r>
-              <w:rPr>
-                <w:rFonts w:ascii="Calibri" w:hAnsi="Calibri" w:cs="Calibri"/>
-                <w:sz w:val="22"/>
-                <w:szCs w:val="22"/>
-              </w:rPr>
-              <w:t>e.g.,</w:t>
-            </w:r>
-            <w:r>
-              <w:rPr>
-                <w:rFonts w:ascii="Calibri" w:hAnsi="Calibri" w:cs="Calibri"/>
-                <w:sz w:val="22"/>
-                <w:szCs w:val="22"/>
-              </w:rPr>
-              <w:t xml:space="preserve"> a person/researcher, organization, or publication). </w:t>
-            </w:r>
-            <w:r>
-              <w:rPr>
-                <w:rFonts w:ascii="Calibri" w:hAnsi="Calibri" w:cs="Calibri"/>
-                <w:sz w:val="22"/>
-                <w:szCs w:val="22"/>
-              </w:rPr>
-              <w:t xml:space="preserve">HTML, CSS, JavaScript, </w:t>
-            </w:r>
-            <w:r>
-              <w:rPr>
-                <w:rFonts w:ascii="Calibri" w:hAnsi="Calibri" w:cs="Calibri"/>
-                <w:sz w:val="22"/>
-                <w:szCs w:val="22"/>
-              </w:rPr>
-              <w:t xml:space="preserve">Java, </w:t>
-            </w:r>
-            <w:r>
-              <w:rPr>
-                <w:rFonts w:ascii="Calibri" w:hAnsi="Calibri" w:cs="Calibri"/>
-                <w:sz w:val="22"/>
-                <w:szCs w:val="22"/>
-              </w:rPr>
-              <w:t>Solr</w:t>
-            </w:r>
-          </w:p>
-          <w:p>
-            <w:pPr>
-              <w:numPr>
-                <w:ilvl w:val="0"/>
-                <w:numId w:val="15"/>
-              </w:numPr>
-              <w:rPr>
-                <w:rFonts w:ascii="Calibri" w:hAnsi="Calibri" w:cs="Calibri"/>
-                <w:b/>
-                <w:bCs/>
-                <w:sz w:val="22"/>
-                <w:szCs w:val="22"/>
-              </w:rPr>
-            </w:pPr>
-            <w:r>
-              <w:rPr>
-                <w:rFonts w:ascii="Calibri" w:hAnsi="Calibri" w:cs="Calibri"/>
-                <w:b/>
-                <w:bCs/>
-                <w:sz w:val="22"/>
-                <w:szCs w:val="22"/>
-              </w:rPr>
-              <w:t>ICSTI.ORG (2021)</w:t>
-            </w:r>
-            <w:r>
-              <w:rPr>
-                <w:rFonts w:ascii="Calibri" w:hAnsi="Calibri" w:cs="Calibri"/>
-                <w:b/>
-                <w:bCs/>
-                <w:sz w:val="22"/>
-                <w:szCs w:val="22"/>
-              </w:rPr>
-              <w:t>:</w:t>
-            </w:r>
-            <w:r>
-              <w:rPr>
-                <w:rFonts w:ascii="Calibri" w:hAnsi="Calibri" w:cs="Calibri"/>
-                <w:sz w:val="22"/>
-                <w:szCs w:val="22"/>
-              </w:rPr>
-              <w:t xml:space="preserve"> Website for a network of organizations that collaborate to create innovative scientific and technical information. HTML, CSS, JavaScript, jQuery</w:t>
-            </w:r>
-          </w:p>
-          <w:p>
-            <w:pPr>
-              <w:numPr>
-                <w:ilvl w:val="0"/>
-                <w:numId w:val="15"/>
-              </w:numPr>
-              <w:rPr>
-                <w:rFonts w:ascii="Calibri" w:hAnsi="Calibri" w:cs="Calibri"/>
-                <w:b/>
-                <w:bCs/>
-                <w:sz w:val="22"/>
-                <w:szCs w:val="22"/>
-              </w:rPr>
-            </w:pPr>
-            <w:r>
-              <w:rPr>
-                <w:rFonts w:ascii="Calibri" w:hAnsi="Calibri" w:cs="Calibri"/>
-                <w:b/>
-                <w:bCs/>
-                <w:sz w:val="22"/>
-                <w:szCs w:val="22"/>
-              </w:rPr>
-              <w:t>Personal Portfolio (20</w:t>
-            </w:r>
-            <w:r>
-              <w:rPr>
-                <w:rFonts w:ascii="Calibri" w:hAnsi="Calibri" w:cs="Calibri"/>
-                <w:b/>
-                <w:bCs/>
-                <w:sz w:val="22"/>
-                <w:szCs w:val="22"/>
-              </w:rPr>
-              <w:t>18 - Present</w:t>
-            </w:r>
-            <w:r>
-              <w:rPr>
-                <w:rFonts w:ascii="Calibri" w:hAnsi="Calibri" w:cs="Calibri"/>
-                <w:b/>
-                <w:bCs/>
-                <w:sz w:val="22"/>
-                <w:szCs w:val="22"/>
-              </w:rPr>
-              <w:t>)</w:t>
-            </w:r>
-            <w:r>
-              <w:rPr>
-                <w:rFonts w:ascii="Calibri" w:hAnsi="Calibri" w:cs="Calibri"/>
-                <w:b/>
-                <w:bCs/>
-                <w:sz w:val="22"/>
-                <w:szCs w:val="22"/>
-              </w:rPr>
-              <w:t>:</w:t>
-            </w:r>
-            <w:r>
-              <w:rPr>
-                <w:rFonts w:ascii="Calibri" w:hAnsi="Calibri" w:cs="Calibri"/>
-                <w:sz w:val="22"/>
-                <w:szCs w:val="22"/>
-              </w:rPr>
-              <w:t xml:space="preserve"> An online portfolio showcasing my current projects, previous projects, and services I offer. React, HTML, CSS, JavaScript</w:t>
-            </w:r>
-            <w:r>
-              <w:rPr>
-                <w:rFonts w:ascii="Calibri" w:hAnsi="Calibri" w:cs="Calibri"/>
-                <w:sz w:val="22"/>
-                <w:szCs w:val="22"/>
-              </w:rPr>
-              <w:t>, Tailwind, NPM/Node</w:t>
-            </w:r>
-          </w:p>
-          <w:p>
-            <w:pPr>
-              <w:ind w:left="360"/>
-              <w:rPr>
-                <w:rFonts w:ascii="Calibri" w:hAnsi="Calibri" w:cs="Calibri"/>
-                <w:b/>
-                <w:bCs/>
-                <w:sz w:val="22"/>
-                <w:szCs w:val="22"/>
-              </w:rPr>
-            </w:pPr>
-          </w:p>
-        </w:tc>
-      </w:tr>
-      <w:tr>
-        <w:tc>
-          <w:tcPr>
-            <w:tcW w:w="5000" w:type="pct"/>
-            <w:gridSpan w:val="5"/>
-            <w:tcBorders>
-              <w:bottom w:val="single" w:sz="4" w:space="0" w:color="auto"/>
-            </w:tcBorders>
-            <w:shd w:val="clear" w:color="auto" w:fill="auto"/>
-            <w:vAlign w:val="bottom"/>
-          </w:tcPr>
-          <w:p>
-            <w:pPr>
-              <w:rPr>
-                <w:rFonts w:ascii="Calibri" w:hAnsi="Calibri" w:cs="Calibri"/>
-                <w:b/>
-                <w:smallCaps/>
-                <w:spacing w:val="86"/>
-              </w:rPr>
-            </w:pPr>
-            <w:r>
-              <w:rPr>
-                <w:rFonts w:ascii="Calibri" w:hAnsi="Calibri" w:cs="Calibri"/>
-                <w:b/>
-                <w:smallCaps/>
-              </w:rPr>
-              <w:t>Additional Experience and Awards</w:t>
             </w:r>
           </w:p>
         </w:tc>
@@ -1479,17 +2034,14 @@
         <w:tc>
           <w:tcPr>
             <w:tcW w:w="5000" w:type="pct"/>
-            <w:gridSpan w:val="5"/>
-            <w:tcBorders>
-              <w:top w:val="single" w:sz="4" w:space="0" w:color="auto"/>
-            </w:tcBorders>
+            <w:gridSpan w:val="4"/>
             <w:shd w:val="clear" w:color="auto" w:fill="auto"/>
           </w:tcPr>
           <w:p>
             <w:pPr>
               <w:numPr>
                 <w:ilvl w:val="0"/>
-                <w:numId w:val="15"/>
+                <w:numId w:val="14"/>
               </w:numPr>
               <w:rPr>
                 <w:rFonts w:ascii="Calibri" w:hAnsi="Calibri" w:cs="Calibri"/>
@@ -1500,86 +2052,18 @@
             <w:r>
               <w:rPr>
                 <w:rFonts w:ascii="Calibri" w:hAnsi="Calibri" w:cs="Calibri"/>
-                <w:b/>
-                <w:sz w:val="22"/>
-                <w:szCs w:val="22"/>
-              </w:rPr>
-              <w:t xml:space="preserve">Technical Mentor </w:t>
-            </w:r>
-            <w:r>
-              <w:rPr>
-                <w:rFonts w:ascii="Calibri" w:hAnsi="Calibri" w:cs="Calibri"/>
-                <w:b/>
-                <w:sz w:val="22"/>
-                <w:szCs w:val="22"/>
-              </w:rPr>
-              <w:t>(</w:t>
-            </w:r>
-            <w:r>
-              <w:rPr>
-                <w:rFonts w:ascii="Calibri" w:hAnsi="Calibri" w:cs="Calibri"/>
-                <w:b/>
-                <w:sz w:val="22"/>
-                <w:szCs w:val="22"/>
-              </w:rPr>
-              <w:t>2019-2022</w:t>
-            </w:r>
-            <w:r>
-              <w:rPr>
-                <w:rFonts w:ascii="Calibri" w:hAnsi="Calibri" w:cs="Calibri"/>
-                <w:b/>
-                <w:sz w:val="22"/>
-                <w:szCs w:val="22"/>
-              </w:rPr>
-              <w:t xml:space="preserve">): </w:t>
-            </w:r>
-            <w:r>
-              <w:rPr>
-                <w:rFonts w:ascii="Calibri" w:hAnsi="Calibri" w:cs="Calibri"/>
-                <w:sz w:val="22"/>
-                <w:szCs w:val="22"/>
-              </w:rPr>
-              <w:t>Mentored new employees to help them with the company’s tech stack and best practices</w:t>
-            </w:r>
-            <w:r>
-              <w:rPr>
-                <w:rFonts w:ascii="Calibri" w:hAnsi="Calibri" w:cs="Calibri"/>
-                <w:sz w:val="22"/>
-                <w:szCs w:val="22"/>
-              </w:rPr>
-              <w:t>.</w:t>
-            </w:r>
-            <w:r>
-              <w:rPr>
-                <w:rFonts w:ascii="Calibri" w:hAnsi="Calibri" w:cs="Calibri"/>
-                <w:sz w:val="22"/>
-                <w:szCs w:val="22"/>
-              </w:rPr>
-              <w:t xml:space="preserve"> </w:t>
-            </w:r>
-            <w:r>
-              <w:rPr>
-                <w:rFonts w:ascii="Calibri" w:hAnsi="Calibri" w:cs="Calibri"/>
-                <w:sz w:val="22"/>
-                <w:szCs w:val="22"/>
-              </w:rPr>
-              <w:t>Performed technical interviews of potential candidates for other developer positions</w:t>
-            </w:r>
-            <w:r>
-              <w:rPr>
-                <w:rFonts w:ascii="Calibri" w:hAnsi="Calibri" w:cs="Calibri"/>
-                <w:sz w:val="22"/>
-                <w:szCs w:val="22"/>
-              </w:rPr>
-              <w:t>.</w:t>
-            </w:r>
-          </w:p>
-          <w:p>
-            <w:pPr>
-              <w:pStyle w:val="Achievement"/>
+                <w:sz w:val="22"/>
+                <w:szCs w:val="22"/>
+              </w:rPr>
+              <w:lastRenderedPageBreak/>
+              <w:t>A.A.S. Computer Science</w:t>
+            </w:r>
+          </w:p>
+          <w:p>
+            <w:pPr>
               <w:numPr>
                 <w:ilvl w:val="0"/>
-                <w:numId w:val="15"/>
+                <w:numId w:val="14"/>
               </w:numPr>
               <w:rPr>
                 <w:rFonts w:ascii="Calibri" w:hAnsi="Calibri" w:cs="Calibri"/>
@@ -1590,119 +2074,19 @@
             <w:r>
               <w:rPr>
                 <w:rFonts w:ascii="Calibri" w:hAnsi="Calibri" w:cs="Calibri"/>
-                <w:b/>
-                <w:sz w:val="22"/>
-                <w:szCs w:val="22"/>
-              </w:rPr>
-              <w:t>Outstanding Performance Reviews (2019-2022)</w:t>
-            </w:r>
-            <w:r>
-              <w:rPr>
-                <w:rFonts w:ascii="Calibri" w:hAnsi="Calibri" w:cs="Calibri"/>
-                <w:b/>
-                <w:sz w:val="22"/>
-                <w:szCs w:val="22"/>
-              </w:rPr>
-              <w:t xml:space="preserve">: </w:t>
-            </w:r>
-            <w:r>
-              <w:rPr>
-                <w:rFonts w:ascii="Calibri" w:hAnsi="Calibri" w:cs="Calibri"/>
-                <w:bCs w:val="0"/>
-                <w:sz w:val="22"/>
-                <w:szCs w:val="22"/>
-              </w:rPr>
-              <w:t>Formally</w:t>
-            </w:r>
-            <w:r>
-              <w:rPr>
-                <w:rFonts w:ascii="Calibri" w:hAnsi="Calibri" w:cs="Calibri"/>
-                <w:b/>
-                <w:sz w:val="22"/>
-                <w:szCs w:val="22"/>
-              </w:rPr>
-              <w:t xml:space="preserve"> r</w:t>
-            </w:r>
-            <w:r>
-              <w:rPr>
-                <w:rFonts w:ascii="Calibri" w:hAnsi="Calibri" w:cs="Calibri"/>
-                <w:bCs w:val="0"/>
-                <w:sz w:val="22"/>
-                <w:szCs w:val="22"/>
-              </w:rPr>
-              <w:t>ecognized</w:t>
-            </w:r>
-            <w:r>
-              <w:rPr>
-                <w:rFonts w:ascii="Calibri" w:hAnsi="Calibri" w:cs="Calibri"/>
-                <w:bCs w:val="0"/>
-                <w:sz w:val="22"/>
-                <w:szCs w:val="22"/>
-              </w:rPr>
-              <w:t xml:space="preserve"> for going well beyond my job duties to satisfy customer needs. </w:t>
-            </w:r>
-          </w:p>
-          <w:p>
-            <w:pPr>
-              <w:pStyle w:val="Achievement"/>
-              <w:numPr>
-                <w:ilvl w:val="0"/>
-                <w:numId w:val="15"/>
-              </w:numPr>
-              <w:rPr>
-                <w:rFonts w:ascii="Calibri" w:hAnsi="Calibri" w:cs="Calibri"/>
-                <w:sz w:val="22"/>
-                <w:szCs w:val="22"/>
-              </w:rPr>
-            </w:pPr>
-            <w:r>
-              <w:rPr>
-                <w:rFonts w:ascii="Calibri" w:hAnsi="Calibri" w:cs="Calibri"/>
-                <w:b/>
-                <w:sz w:val="22"/>
-                <w:szCs w:val="22"/>
-              </w:rPr>
-              <w:t>5 Star Review on Fiverr (2018):</w:t>
-            </w:r>
-            <w:r>
-              <w:rPr>
-                <w:rFonts w:ascii="Calibri" w:hAnsi="Calibri" w:cs="Calibri"/>
-                <w:sz w:val="22"/>
-                <w:szCs w:val="22"/>
-              </w:rPr>
-              <w:t xml:space="preserve"> </w:t>
-            </w:r>
-            <w:r>
-              <w:rPr>
-                <w:rFonts w:ascii="Calibri" w:hAnsi="Calibri" w:cs="Calibri"/>
-                <w:sz w:val="22"/>
-                <w:szCs w:val="22"/>
-              </w:rPr>
-              <w:t>Was give</w:t>
-            </w:r>
-            <w:r>
-              <w:rPr>
-                <w:rFonts w:ascii="Calibri" w:hAnsi="Calibri" w:cs="Calibri"/>
-                <w:sz w:val="22"/>
-                <w:szCs w:val="22"/>
-              </w:rPr>
-              <w:t>n high recommendations by client for the detailed service.</w:t>
-            </w:r>
-          </w:p>
-          <w:p>
-            <w:pPr>
-              <w:pStyle w:val="Achievement"/>
-              <w:numPr>
-                <w:ilvl w:val="0"/>
-                <w:numId w:val="0"/>
-              </w:numPr>
-              <w:ind w:left="72"/>
-              <w:rPr>
-                <w:rFonts w:ascii="Calibri" w:hAnsi="Calibri" w:cs="Calibri"/>
-                <w:sz w:val="22"/>
-                <w:szCs w:val="22"/>
-              </w:rPr>
-            </w:pPr>
+                <w:sz w:val="22"/>
+                <w:szCs w:val="22"/>
+              </w:rPr>
+              <w:t>Coursework: Computer Science I &amp; II; Databases &amp; Algorithms; Calculus III;</w:t>
+            </w:r>
+            <w:r>
+              <w:rPr>
+                <w:rFonts w:ascii="Calibri" w:hAnsi="Calibri" w:cs="Calibri"/>
+                <w:sz w:val="22"/>
+                <w:szCs w:val="22"/>
+              </w:rPr>
+              <w:t xml:space="preserve"> Matrix Algebra</w:t>
+            </w:r>
           </w:p>
         </w:tc>
       </w:tr>
@@ -1713,7 +2097,7 @@
         <w:tc>
           <w:tcPr>
             <w:tcW w:w="5000" w:type="pct"/>
-            <w:gridSpan w:val="5"/>
+            <w:gridSpan w:val="4"/>
             <w:tcBorders>
               <w:bottom w:val="single" w:sz="4" w:space="0" w:color="auto"/>
             </w:tcBorders>
@@ -1729,6 +2113,22 @@
               <w:ind w:left="252" w:hanging="180"/>
               <w:rPr>
                 <w:rFonts w:ascii="Calibri" w:hAnsi="Calibri" w:cs="Calibri"/>
+                <w:b/>
+                <w:sz w:val="24"/>
+                <w:szCs w:val="24"/>
+              </w:rPr>
+            </w:pPr>
+          </w:p>
+          <w:p>
+            <w:pPr>
+              <w:pStyle w:val="Achievement"/>
+              <w:numPr>
+                <w:ilvl w:val="0"/>
+                <w:numId w:val="0"/>
+              </w:numPr>
+              <w:ind w:left="252" w:hanging="180"/>
+              <w:rPr>
+                <w:rFonts w:ascii="Calibri" w:hAnsi="Calibri" w:cs="Calibri"/>
                 <w:sz w:val="24"/>
                 <w:szCs w:val="24"/>
               </w:rPr>
@@ -1747,12 +2147,12 @@
       </w:tr>
       <w:tr>
         <w:trPr>
-          <w:trHeight w:val="70"/>
+          <w:trHeight w:val="143"/>
         </w:trPr>
         <w:tc>
           <w:tcPr>
             <w:tcW w:w="5000" w:type="pct"/>
-            <w:gridSpan w:val="5"/>
+            <w:gridSpan w:val="4"/>
             <w:tcBorders>
               <w:top w:val="single" w:sz="4" w:space="0" w:color="auto"/>
             </w:tcBorders>
@@ -1785,23 +2185,39 @@
                 <w:sz w:val="22"/>
                 <w:szCs w:val="22"/>
               </w:rPr>
-              <w:t>jQuery; Bootstrap; Git</w:t>
-            </w:r>
-            <w:r>
-              <w:rPr>
-                <w:rFonts w:ascii="Calibri" w:hAnsi="Calibri" w:cs="Calibri"/>
-                <w:sz w:val="22"/>
-                <w:szCs w:val="22"/>
-              </w:rPr>
-              <w:t>;</w:t>
-            </w:r>
-            <w:r>
-              <w:rPr>
-                <w:rFonts w:ascii="Calibri" w:hAnsi="Calibri" w:cs="Calibri"/>
-                <w:sz w:val="22"/>
-                <w:szCs w:val="22"/>
-              </w:rPr>
-              <w:t xml:space="preserve"> </w:t>
+              <w:t xml:space="preserve">jQuery; </w:t>
+            </w:r>
+            <w:r>
+              <w:rPr>
+                <w:rFonts w:ascii="Calibri" w:hAnsi="Calibri" w:cs="Calibri"/>
+                <w:sz w:val="22"/>
+                <w:szCs w:val="22"/>
+              </w:rPr>
+              <w:t>Typescript</w:t>
+            </w:r>
+            <w:r>
+              <w:rPr>
+                <w:rFonts w:ascii="Calibri" w:hAnsi="Calibri" w:cs="Calibri"/>
+                <w:sz w:val="22"/>
+                <w:szCs w:val="22"/>
+              </w:rPr>
+              <w:t xml:space="preserve">; </w:t>
+            </w:r>
+            <w:r>
+              <w:rPr>
+                <w:rFonts w:ascii="Calibri" w:hAnsi="Calibri" w:cs="Calibri"/>
+                <w:sz w:val="22"/>
+                <w:szCs w:val="22"/>
+              </w:rPr>
+              <w:t>Bootstrap; Git</w:t>
+            </w:r>
+            <w:r>
+              <w:rPr>
+                <w:rFonts w:ascii="Calibri" w:hAnsi="Calibri" w:cs="Calibri"/>
+                <w:sz w:val="22"/>
+                <w:szCs w:val="22"/>
+              </w:rPr>
+              <w:t xml:space="preserve">; </w:t>
             </w:r>
             <w:r>
               <w:rPr>
@@ -1841,15 +2257,7 @@
                 <w:sz w:val="22"/>
                 <w:szCs w:val="22"/>
               </w:rPr>
-              <w:t xml:space="preserve">NPM/Node; </w:t>
-            </w:r>
-            <w:r>
-              <w:rPr>
-                <w:rFonts w:ascii="Calibri" w:hAnsi="Calibri" w:cs="Calibri"/>
-                <w:sz w:val="22"/>
-                <w:szCs w:val="22"/>
-              </w:rPr>
-              <w:t>Python</w:t>
+              <w:t>NPM/Node</w:t>
             </w:r>
           </w:p>
           <w:p>
@@ -1871,7 +2279,23 @@
                 <w:sz w:val="22"/>
                 <w:szCs w:val="22"/>
               </w:rPr>
-              <w:t>Visual Studio Code; NetBeans; PgAdmin; JIRA; SourceTree; Confluence; GitLab; GitHub; Solr; Figma; Bash</w:t>
+              <w:t xml:space="preserve">Visual Studio Code; </w:t>
+            </w:r>
+            <w:r>
+              <w:rPr>
+                <w:rFonts w:ascii="Calibri" w:hAnsi="Calibri" w:cs="Calibri"/>
+                <w:sz w:val="22"/>
+                <w:szCs w:val="22"/>
+              </w:rPr>
+              <w:t xml:space="preserve">IntelliJ; </w:t>
+            </w:r>
+            <w:r>
+              <w:rPr>
+                <w:rFonts w:ascii="Calibri" w:hAnsi="Calibri" w:cs="Calibri"/>
+                <w:sz w:val="22"/>
+                <w:szCs w:val="22"/>
+              </w:rPr>
+              <w:t>NetBeans; PgAdmin; JIRA; SourceTree; Confluence; GitLab; GitHub; Solr; Figma</w:t>
             </w:r>
           </w:p>
         </w:tc>
@@ -2408,6 +2832,155 @@
     </w:lvl>
   </w:abstractNum>
   <w:abstractNum w:abstractNumId="4" w15:restartNumberingAfterBreak="0">
+    <w:nsid w:val="32663172"/>
+    <w:multiLevelType w:val="multilevel"/>
+    <w:tmpl w:val="46BE7964"/>
+    <w:lvl w:ilvl="0">
+      <w:start w:val="1"/>
+      <w:numFmt w:val="bullet"/>
+      <w:lvlText w:val=""/>
+      <w:lvlJc w:val="left"/>
+      <w:pPr>
+        <w:tabs>
+          <w:tab w:val="num" w:pos="360"/>
+        </w:tabs>
+        <w:ind w:left="360" w:hanging="360"/>
+      </w:pPr>
+      <w:rPr>
+        <w:rFonts w:ascii="Symbol" w:hAnsi="Symbol" w:hint="default"/>
+        <w:sz w:val="20"/>
+      </w:rPr>
+    </w:lvl>
+    <w:lvl w:ilvl="1" w:tentative="1">
+      <w:start w:val="1"/>
+      <w:numFmt w:val="bullet"/>
+      <w:lvlText w:val=""/>
+      <w:lvlJc w:val="left"/>
+      <w:pPr>
+        <w:tabs>
+          <w:tab w:val="num" w:pos="1080"/>
+        </w:tabs>
+        <w:ind w:left="1080" w:hanging="360"/>
+      </w:pPr>
+      <w:rPr>
+        <w:rFonts w:ascii="Symbol" w:hAnsi="Symbol" w:hint="default"/>
+        <w:sz w:val="20"/>
+      </w:rPr>
+    </w:lvl>
+    <w:lvl w:ilvl="2" w:tentative="1">
+      <w:start w:val="1"/>
+      <w:numFmt w:val="bullet"/>
+      <w:lvlText w:val=""/>
+      <w:lvlJc w:val="left"/>
+      <w:pPr>
+        <w:tabs>
+          <w:tab w:val="num" w:pos="1800"/>
+        </w:tabs>
+        <w:ind w:left="1800" w:hanging="360"/>
+      </w:pPr>
+      <w:rPr>
+        <w:rFonts w:ascii="Symbol" w:hAnsi="Symbol" w:hint="default"/>
+        <w:sz w:val="20"/>
+      </w:rPr>
+    </w:lvl>
+    <w:lvl w:ilvl="3" w:tentative="1">
+      <w:start w:val="1"/>
+      <w:numFmt w:val="bullet"/>
+      <w:lvlText w:val=""/>
+      <w:lvlJc w:val="left"/>
+      <w:pPr>
+        <w:tabs>
+          <w:tab w:val="num" w:pos="2520"/>
+        </w:tabs>
+        <w:ind w:left="2520" w:hanging="360"/>
+      </w:pPr>
+      <w:rPr>
+        <w:rFonts w:ascii="Symbol" w:hAnsi="Symbol" w:hint="default"/>
+        <w:sz w:val="20"/>
+      </w:rPr>
+    </w:lvl>
+    <w:lvl w:ilvl="4" w:tentative="1">
+      <w:start w:val="1"/>
+      <w:numFmt w:val="bullet"/>
+      <w:lvlText w:val=""/>
+      <w:lvlJc w:val="left"/>
+      <w:pPr>
+        <w:tabs>
+          <w:tab w:val="num" w:pos="3240"/>
+        </w:tabs>
+        <w:ind w:left="3240" w:hanging="360"/>
+      </w:pPr>
+      <w:rPr>
+        <w:rFonts w:ascii="Symbol" w:hAnsi="Symbol" w:hint="default"/>
+        <w:sz w:val="20"/>
+      </w:rPr>
+    </w:lvl>
+    <w:lvl w:ilvl="5" w:tentative="1">
+      <w:start w:val="1"/>
+      <w:numFmt w:val="bullet"/>
+      <w:lvlText w:val=""/>
+      <w:lvlJc w:val="left"/>
+      <w:pPr>
+        <w:tabs>
+          <w:tab w:val="num" w:pos="3960"/>
+        </w:tabs>
+        <w:ind w:left="3960" w:hanging="360"/>
+      </w:pPr>
+      <w:rPr>
+        <w:rFonts w:ascii="Symbol" w:hAnsi="Symbol" w:hint="default"/>
+        <w:sz w:val="20"/>
+      </w:rPr>
+    </w:lvl>
+    <w:lvl w:ilvl="6" w:tentative="1">
+      <w:start w:val="1"/>
+      <w:numFmt w:val="bullet"/>
+      <w:lvlText w:val=""/>
+      <w:lvlJc w:val="left"/>
+      <w:pPr>
+        <w:tabs>
+          <w:tab w:val="num" w:pos="4680"/>
+        </w:tabs>
+        <w:ind w:left="4680" w:hanging="360"/>
+      </w:pPr>
+      <w:rPr>
+        <w:rFonts w:ascii="Symbol" w:hAnsi="Symbol" w:hint="default"/>
+        <w:sz w:val="20"/>
+      </w:rPr>
+    </w:lvl>
+    <w:lvl w:ilvl="7" w:tentative="1">
+      <w:start w:val="1"/>
+      <w:numFmt w:val="bullet"/>
+      <w:lvlText w:val=""/>
+      <w:lvlJc w:val="left"/>
+      <w:pPr>
+        <w:tabs>
+          <w:tab w:val="num" w:pos="5400"/>
+        </w:tabs>
+        <w:ind w:left="5400" w:hanging="360"/>
+      </w:pPr>
+      <w:rPr>
+        <w:rFonts w:ascii="Symbol" w:hAnsi="Symbol" w:hint="default"/>
+        <w:sz w:val="20"/>
+      </w:rPr>
+    </w:lvl>
+    <w:lvl w:ilvl="8" w:tentative="1">
+      <w:start w:val="1"/>
+      <w:numFmt w:val="bullet"/>
+      <w:lvlText w:val=""/>
+      <w:lvlJc w:val="left"/>
+      <w:pPr>
+        <w:tabs>
+          <w:tab w:val="num" w:pos="6120"/>
+        </w:tabs>
+        <w:ind w:left="6120" w:hanging="360"/>
+      </w:pPr>
+      <w:rPr>
+        <w:rFonts w:ascii="Symbol" w:hAnsi="Symbol" w:hint="default"/>
+        <w:sz w:val="20"/>
+      </w:rPr>
+    </w:lvl>
+  </w:abstractNum>
+  <w:abstractNum w:abstractNumId="5" w15:restartNumberingAfterBreak="0">
     <w:nsid w:val="381363BF"/>
     <w:multiLevelType w:val="hybridMultilevel"/>
     <w:tmpl w:val="CF6612BE"/>
@@ -2520,7 +3093,7 @@
       </w:rPr>
     </w:lvl>
   </w:abstractNum>
-  <w:abstractNum w:abstractNumId="5" w15:restartNumberingAfterBreak="0">
+  <w:abstractNum w:abstractNumId="6" w15:restartNumberingAfterBreak="0">
     <w:nsid w:val="3AB15486"/>
     <w:multiLevelType w:val="hybridMultilevel"/>
     <w:tmpl w:val="B968735A"/>
@@ -2633,7 +3206,7 @@
       </w:rPr>
     </w:lvl>
   </w:abstractNum>
-  <w:abstractNum w:abstractNumId="6" w15:restartNumberingAfterBreak="0">
+  <w:abstractNum w:abstractNumId="7" w15:restartNumberingAfterBreak="0">
     <w:nsid w:val="43EE3875"/>
     <w:multiLevelType w:val="hybridMultilevel"/>
     <w:tmpl w:val="1F2409AA"/>
@@ -2776,7 +3349,7 @@
       </w:rPr>
     </w:lvl>
   </w:abstractNum>
-  <w:abstractNum w:abstractNumId="7" w15:restartNumberingAfterBreak="0">
+  <w:abstractNum w:abstractNumId="8" w15:restartNumberingAfterBreak="0">
     <w:nsid w:val="44E36D24"/>
     <w:multiLevelType w:val="multilevel"/>
     <w:tmpl w:val="C574A1D4"/>
@@ -2919,7 +3492,7 @@
       </w:rPr>
     </w:lvl>
   </w:abstractNum>
-  <w:abstractNum w:abstractNumId="8" w15:restartNumberingAfterBreak="0">
+  <w:abstractNum w:abstractNumId="9" w15:restartNumberingAfterBreak="0">
     <w:nsid w:val="45D07908"/>
     <w:multiLevelType w:val="hybridMultilevel"/>
     <w:tmpl w:val="772C2D58"/>
@@ -3032,7 +3605,7 @@
       </w:rPr>
     </w:lvl>
   </w:abstractNum>
-  <w:abstractNum w:abstractNumId="9" w15:restartNumberingAfterBreak="0">
+  <w:abstractNum w:abstractNumId="10" w15:restartNumberingAfterBreak="0">
     <w:nsid w:val="4957468A"/>
     <w:multiLevelType w:val="hybridMultilevel"/>
     <w:tmpl w:val="E37CB2D4"/>
@@ -3145,7 +3718,7 @@
       </w:rPr>
     </w:lvl>
   </w:abstractNum>
-  <w:abstractNum w:abstractNumId="10" w15:restartNumberingAfterBreak="0">
+  <w:abstractNum w:abstractNumId="11" w15:restartNumberingAfterBreak="0">
     <w:nsid w:val="4A502BA3"/>
     <w:multiLevelType w:val="hybridMultilevel"/>
     <w:tmpl w:val="A6128E74"/>
@@ -3231,7 +3804,7 @@
       </w:pPr>
     </w:lvl>
   </w:abstractNum>
-  <w:abstractNum w:abstractNumId="11" w15:restartNumberingAfterBreak="0">
+  <w:abstractNum w:abstractNumId="12" w15:restartNumberingAfterBreak="0">
     <w:nsid w:val="4AD46E4C"/>
     <w:multiLevelType w:val="hybridMultilevel"/>
     <w:tmpl w:val="D7A8EB36"/>
@@ -3344,7 +3917,7 @@
       </w:rPr>
     </w:lvl>
   </w:abstractNum>
-  <w:abstractNum w:abstractNumId="12" w15:restartNumberingAfterBreak="0">
+  <w:abstractNum w:abstractNumId="13" w15:restartNumberingAfterBreak="0">
     <w:nsid w:val="4EA55D92"/>
     <w:multiLevelType w:val="hybridMultilevel"/>
     <w:tmpl w:val="40F8EF08"/>
@@ -3488,7 +4061,7 @@
       </w:rPr>
     </w:lvl>
   </w:abstractNum>
-  <w:abstractNum w:abstractNumId="13" w15:restartNumberingAfterBreak="0">
+  <w:abstractNum w:abstractNumId="14" w15:restartNumberingAfterBreak="0">
     <w:nsid w:val="5BEC4374"/>
     <w:multiLevelType w:val="hybridMultilevel"/>
     <w:tmpl w:val="19AEA056"/>
@@ -3601,7 +4174,7 @@
       </w:rPr>
     </w:lvl>
   </w:abstractNum>
-  <w:abstractNum w:abstractNumId="14" w15:restartNumberingAfterBreak="0">
+  <w:abstractNum w:abstractNumId="15" w15:restartNumberingAfterBreak="0">
     <w:nsid w:val="602376DE"/>
     <w:multiLevelType w:val="multilevel"/>
     <w:tmpl w:val="1F2409AA"/>
@@ -3744,7 +4317,7 @@
       </w:rPr>
     </w:lvl>
   </w:abstractNum>
-  <w:abstractNum w:abstractNumId="15" w15:restartNumberingAfterBreak="0">
+  <w:abstractNum w:abstractNumId="16" w15:restartNumberingAfterBreak="0">
     <w:nsid w:val="66BE4B9C"/>
     <w:multiLevelType w:val="hybridMultilevel"/>
     <w:tmpl w:val="C574A1D4"/>
@@ -3887,7 +4460,7 @@
       </w:rPr>
     </w:lvl>
   </w:abstractNum>
-  <w:abstractNum w:abstractNumId="16" w15:restartNumberingAfterBreak="0">
+  <w:abstractNum w:abstractNumId="17" w15:restartNumberingAfterBreak="0">
     <w:nsid w:val="6C8E594D"/>
     <w:multiLevelType w:val="hybridMultilevel"/>
     <w:tmpl w:val="4FF2909A"/>
@@ -4030,7 +4603,7 @@
       </w:rPr>
     </w:lvl>
   </w:abstractNum>
-  <w:abstractNum w:abstractNumId="17" w15:restartNumberingAfterBreak="0">
+  <w:abstractNum w:abstractNumId="18" w15:restartNumberingAfterBreak="0">
     <w:nsid w:val="73054A62"/>
     <w:multiLevelType w:val="hybridMultilevel"/>
     <w:tmpl w:val="ABB00A48"/>
@@ -4170,7 +4743,7 @@
       </w:rPr>
     </w:lvl>
   </w:abstractNum>
-  <w:abstractNum w:abstractNumId="18" w15:restartNumberingAfterBreak="0">
+  <w:abstractNum w:abstractNumId="19" w15:restartNumberingAfterBreak="0">
     <w:nsid w:val="7D8828E0"/>
     <w:multiLevelType w:val="hybridMultilevel"/>
     <w:tmpl w:val="B68CC4E6"/>
@@ -4314,61 +4887,64 @@
     </w:lvl>
   </w:abstractNum>
   <w:num w:numId="1" w16cid:durableId="1688368967">
-    <w:abstractNumId w:val="6"/>
+    <w:abstractNumId w:val="7"/>
   </w:num>
   <w:num w:numId="2" w16cid:durableId="1117062227">
     <w:abstractNumId w:val="2"/>
   </w:num>
   <w:num w:numId="3" w16cid:durableId="233198998">
-    <w:abstractNumId w:val="12"/>
+    <w:abstractNumId w:val="13"/>
   </w:num>
   <w:num w:numId="4" w16cid:durableId="384791291">
+    <w:abstractNumId w:val="19"/>
+  </w:num>
+  <w:num w:numId="5" w16cid:durableId="1780946211">
+    <w:abstractNumId w:val="16"/>
+  </w:num>
+  <w:num w:numId="6" w16cid:durableId="74401598">
     <w:abstractNumId w:val="18"/>
   </w:num>
-  <w:num w:numId="5" w16cid:durableId="1780946211">
+  <w:num w:numId="7" w16cid:durableId="1404138722">
+    <w:abstractNumId w:val="17"/>
+  </w:num>
+  <w:num w:numId="8" w16cid:durableId="1638681581">
     <w:abstractNumId w:val="15"/>
   </w:num>
-  <w:num w:numId="6" w16cid:durableId="74401598">
-    <w:abstractNumId w:val="17"/>
-  </w:num>
-  <w:num w:numId="7" w16cid:durableId="1404138722">
-    <w:abstractNumId w:val="16"/>
-  </w:num>
-  <w:num w:numId="8" w16cid:durableId="1638681581">
-    <w:abstractNumId w:val="14"/>
-  </w:num>
   <w:num w:numId="9" w16cid:durableId="405342392">
-    <w:abstractNumId w:val="7"/>
+    <w:abstractNumId w:val="8"/>
   </w:num>
   <w:num w:numId="10" w16cid:durableId="513231384">
     <w:abstractNumId w:val="0"/>
   </w:num>
   <w:num w:numId="11" w16cid:durableId="2135443913">
-    <w:abstractNumId w:val="13"/>
+    <w:abstractNumId w:val="14"/>
   </w:num>
   <w:num w:numId="12" w16cid:durableId="833034442">
     <w:abstractNumId w:val="3"/>
   </w:num>
   <w:num w:numId="13" w16cid:durableId="2033720432">
-    <w:abstractNumId w:val="4"/>
+    <w:abstractNumId w:val="5"/>
   </w:num>
   <w:num w:numId="14" w16cid:durableId="2040888319">
-    <w:abstractNumId w:val="9"/>
+    <w:abstractNumId w:val="10"/>
   </w:num>
   <w:num w:numId="15" w16cid:durableId="2142569563">
-    <w:abstractNumId w:val="11"/>
+    <w:abstractNumId w:val="12"/>
   </w:num>
   <w:num w:numId="16" w16cid:durableId="1364748489">
-    <w:abstractNumId w:val="5"/>
+    <w:abstractNumId w:val="6"/>
   </w:num>
   <w:num w:numId="17" w16cid:durableId="1746796918">
-    <w:abstractNumId w:val="10"/>
+    <w:abstractNumId w:val="11"/>
   </w:num>
   <w:num w:numId="18" w16cid:durableId="1299991160">
     <w:abstractNumId w:val="1"/>
   </w:num>
   <w:num w:numId="19" w16cid:durableId="185758238">
-    <w:abstractNumId w:val="8"/>
+    <w:abstractNumId w:val="9"/>
+  </w:num>
+  <w:num w:numId="20" w16cid:durableId="643661455">
+    <w:abstractNumId w:val="4"/>
   </w:num>
 </w:numbering>
 </file>
@@ -4400,6 +4976,50 @@
     <w:lsdException w:name="Subtitle" w:qFormat="1"/>
     <w:lsdException w:name="Strong" w:qFormat="1"/>
     <w:lsdException w:name="Emphasis" w:qFormat="1"/>
+    <w:lsdException w:name="Normal Table" w:semiHidden="1" w:unhideWhenUsed="1"/>
+    <w:lsdException w:name="Table Simple 1" w:semiHidden="1" w:unhideWhenUsed="1"/>
+    <w:lsdException w:name="Table Simple 2" w:semiHidden="1" w:unhideWhenUsed="1"/>
+    <w:lsdException w:name="Table Simple 3" w:semiHidden="1" w:unhideWhenUsed="1"/>
+    <w:lsdException w:name="Table Classic 1" w:semiHidden="1" w:unhideWhenUsed="1"/>
+    <w:lsdException w:name="Table Classic 2" w:semiHidden="1" w:unhideWhenUsed="1"/>
+    <w:lsdException w:name="Table Classic 3" w:semiHidden="1" w:unhideWhenUsed="1"/>
+    <w:lsdException w:name="Table Classic 4" w:semiHidden="1" w:unhideWhenUsed="1"/>
+    <w:lsdException w:name="Table Colorful 1" w:semiHidden="1" w:unhideWhenUsed="1"/>
+    <w:lsdException w:name="Table Colorful 2" w:semiHidden="1" w:unhideWhenUsed="1"/>
+    <w:lsdException w:name="Table Colorful 3" w:semiHidden="1" w:unhideWhenUsed="1"/>
+    <w:lsdException w:name="Table Columns 1" w:semiHidden="1" w:unhideWhenUsed="1"/>
+    <w:lsdException w:name="Table Columns 2" w:semiHidden="1" w:unhideWhenUsed="1"/>
+    <w:lsdException w:name="Table Columns 3" w:semiHidden="1" w:unhideWhenUsed="1"/>
+    <w:lsdException w:name="Table Columns 4" w:semiHidden="1" w:unhideWhenUsed="1"/>
+    <w:lsdException w:name="Table Columns 5" w:semiHidden="1" w:unhideWhenUsed="1"/>
+    <w:lsdException w:name="Table Grid 1" w:semiHidden="1" w:unhideWhenUsed="1"/>
+    <w:lsdException w:name="Table Grid 2" w:semiHidden="1" w:unhideWhenUsed="1"/>
+    <w:lsdException w:name="Table Grid 3" w:semiHidden="1" w:unhideWhenUsed="1"/>
+    <w:lsdException w:name="Table Grid 4" w:semiHidden="1" w:unhideWhenUsed="1"/>
+    <w:lsdException w:name="Table Grid 5" w:semiHidden="1" w:unhideWhenUsed="1"/>
+    <w:lsdException w:name="Table Grid 6" w:semiHidden="1" w:unhideWhenUsed="1"/>
+    <w:lsdException w:name="Table Grid 7" w:semiHidden="1" w:unhideWhenUsed="1"/>
+    <w:lsdException w:name="Table Grid 8" w:semiHidden="1" w:unhideWhenUsed="1"/>
+    <w:lsdException w:name="Table List 1" w:semiHidden="1" w:unhideWhenUsed="1"/>
+    <w:lsdException w:name="Table List 2" w:semiHidden="1" w:unhideWhenUsed="1"/>
+    <w:lsdException w:name="Table List 3" w:semiHidden="1" w:unhideWhenUsed="1"/>
+    <w:lsdException w:name="Table List 4" w:semiHidden="1" w:unhideWhenUsed="1"/>
+    <w:lsdException w:name="Table List 5" w:semiHidden="1" w:unhideWhenUsed="1"/>
+    <w:lsdException w:name="Table List 6" w:semiHidden="1" w:unhideWhenUsed="1"/>
+    <w:lsdException w:name="Table List 7" w:semiHidden="1" w:unhideWhenUsed="1"/>
+    <w:lsdException w:name="Table List 8" w:semiHidden="1" w:unhideWhenUsed="1"/>
+    <w:lsdException w:name="Table 3D effects 1" w:semiHidden="1" w:unhideWhenUsed="1"/>
+    <w:lsdException w:name="Table 3D effects 2" w:semiHidden="1" w:unhideWhenUsed="1"/>
+    <w:lsdException w:name="Table 3D effects 3" w:semiHidden="1" w:unhideWhenUsed="1"/>
+    <w:lsdException w:name="Table Contemporary" w:semiHidden="1" w:unhideWhenUsed="1"/>
+    <w:lsdException w:name="Table Elegant" w:semiHidden="1" w:unhideWhenUsed="1"/>
+    <w:lsdException w:name="Table Professional" w:semiHidden="1" w:unhideWhenUsed="1"/>
+    <w:lsdException w:name="Table Subtle 1" w:semiHidden="1" w:unhideWhenUsed="1"/>
+    <w:lsdException w:name="Table Subtle 2" w:semiHidden="1" w:unhideWhenUsed="1"/>
+    <w:lsdException w:name="Table Web 1" w:semiHidden="1" w:unhideWhenUsed="1"/>
+    <w:lsdException w:name="Table Web 2" w:semiHidden="1" w:unhideWhenUsed="1"/>
+    <w:lsdException w:name="Table Web 3" w:semiHidden="1" w:unhideWhenUsed="1"/>
+    <w:lsdException w:name="Table Theme" w:semiHidden="1" w:unhideWhenUsed="1"/>
     <w:lsdException w:name="Placeholder Text" w:semiHidden="1" w:uiPriority="99"/>
     <w:lsdException w:name="No Spacing" w:uiPriority="1" w:qFormat="1"/>
     <w:lsdException w:name="Light Shading" w:uiPriority="60"/>
@@ -4518,8 +5138,8 @@
     <w:lsdException w:name="Plain Table 5" w:uiPriority="31" w:qFormat="1"/>
     <w:lsdException w:name="Grid Table Light" w:uiPriority="32" w:qFormat="1"/>
     <w:lsdException w:name="Grid Table 1 Light" w:uiPriority="33" w:qFormat="1"/>
-    <w:lsdException w:name="Grid Table 2" w:semiHidden="1" w:uiPriority="37" w:unhideWhenUsed="1"/>
-    <w:lsdException w:name="Grid Table 3" w:semiHidden="1" w:uiPriority="39" w:unhideWhenUsed="1" w:qFormat="1"/>
+    <w:lsdException w:name="Grid Table 2" w:uiPriority="37"/>
+    <w:lsdException w:name="Grid Table 3" w:uiPriority="39" w:qFormat="1"/>
     <w:lsdException w:name="Grid Table 4" w:uiPriority="49"/>
     <w:lsdException w:name="Grid Table 5 Dark" w:uiPriority="50"/>
     <w:lsdException w:name="Grid Table 6 Colorful" w:uiPriority="51"/>
@@ -4654,6 +5274,7 @@
     <w:name w:val="heading 2"/>
     <w:basedOn w:val="Normal"/>
     <w:next w:val="Normal"/>
+    <w:link w:val="Heading2Char"/>
     <w:qFormat/>
     <w:rsid w:val="00813741"/>
     <w:pPr>
@@ -4741,11 +5362,15 @@
   </w:style>
   <w:style w:type="character" w:default="1" w:styleId="DefaultParagraphFont">
     <w:name w:val="Default Paragraph Font"/>
+    <w:uiPriority w:val="1"/>
     <w:semiHidden/>
+    <w:unhideWhenUsed/>
   </w:style>
   <w:style w:type="table" w:default="1" w:styleId="TableNormal">
     <w:name w:val="Normal Table"/>
+    <w:uiPriority w:val="99"/>
     <w:semiHidden/>
+    <w:unhideWhenUsed/>
     <w:tblPr>
       <w:tblInd w:w="0" w:type="dxa"/>
       <w:tblCellMar>
@@ -4758,7 +5383,9 @@
   </w:style>
   <w:style w:type="numbering" w:default="1" w:styleId="NoList">
     <w:name w:val="No List"/>
+    <w:uiPriority w:val="99"/>
     <w:semiHidden/>
+    <w:unhideWhenUsed/>
   </w:style>
   <w:style w:type="table" w:styleId="TableGrid">
     <w:name w:val="Table Grid"/>
@@ -4853,8 +5480,8 @@
       <w:u w:val="single"/>
     </w:rPr>
   </w:style>
-  <w:style w:type="paragraph" w:styleId="ColorfulList-Accent1">
-    <w:name w:val="Colorful List Accent 1"/>
+  <w:style w:type="paragraph" w:customStyle="1" w:styleId="ColorfulList-Accent11">
+    <w:name w:val="Colorful List - Accent 11"/>
     <w:basedOn w:val="Normal"/>
     <w:uiPriority w:val="34"/>
     <w:qFormat/>
@@ -4873,6 +5500,26 @@
     <w:rPr>
       <w:color w:val="605E5C"/>
       <w:shd w:val="clear" w:color="auto" w:fill="E1DFDD"/>
+    </w:rPr>
+  </w:style>
+  <w:style w:type="paragraph" w:styleId="ListParagraph">
+    <w:name w:val="List Paragraph"/>
+    <w:basedOn w:val="Normal"/>
+    <w:uiPriority w:val="34"/>
+    <w:qFormat/>
+    <w:rsid w:val="00A847EA"/>
+    <w:pPr>
+      <w:ind w:left="720"/>
+      <w:contextualSpacing/>
+    </w:pPr>
+  </w:style>
+  <w:style w:type="character" w:customStyle="1" w:styleId="Heading2Char">
+    <w:name w:val="Heading 2 Char"/>
+    <w:basedOn w:val="DefaultParagraphFont"/>
+    <w:link w:val="Heading2"/>
+    <w:rsid w:val="00427D94"/>
+    <w:rPr>
+      <w:b/>
     </w:rPr>
   </w:style>
 </w:styles>

</xml_diff>